<commit_message>
Update source files and documents
</commit_message>
<xml_diff>
--- a/ESAT_MasterSlave.docx
+++ b/ESAT_MasterSlave.docx
@@ -735,14 +735,12 @@
         </w:rPr>
         <w:t xml:space="preserve">Mail based – mail details are </w:t>
       </w:r>
-      <w:proofErr w:type="gramStart"/>
-      <w:r>
-        <w:rPr>
-          <w:lang w:val="en-US"/>
-        </w:rPr>
-        <w:t>send</w:t>
-      </w:r>
-      <w:proofErr w:type="gramEnd"/>
+      <w:r>
+        <w:rPr>
+          <w:lang w:val="en-US"/>
+        </w:rPr>
+        <w:t>sent</w:t>
+      </w:r>
       <w:r>
         <w:rPr>
           <w:lang w:val="en-US"/>
@@ -858,6 +856,12 @@
         </w:rPr>
         <w:t xml:space="preserve"> consist from zip that contain precompiled output file, bash starting script and QEMU</w:t>
       </w:r>
+      <w:r>
+        <w:rPr>
+          <w:lang w:val="en-US"/>
+        </w:rPr>
+        <w:t xml:space="preserve"> folder (QEMU installation should be placed tin this folder to start demo).</w:t>
+      </w:r>
     </w:p>
     <w:p>
       <w:pPr>
@@ -874,17 +878,137 @@
         <w:rPr>
           <w:lang w:val="en-US"/>
         </w:rPr>
-        <w:t xml:space="preserve">To start Demo, just unzip in new folder, go to new folder, open Git Bash console and type command </w:t>
-      </w:r>
+        <w:t xml:space="preserve">To start Demo, just unzip </w:t>
+      </w:r>
+      <w:r>
+        <w:rPr>
+          <w:lang w:val="en-US"/>
+        </w:rPr>
+        <w:t xml:space="preserve">zip file, </w:t>
+      </w:r>
+      <w:r>
+        <w:rPr>
+          <w:lang w:val="en-US"/>
+        </w:rPr>
+        <w:t xml:space="preserve">go to </w:t>
+      </w:r>
+      <w:r>
+        <w:rPr>
+          <w:lang w:val="en-US"/>
+        </w:rPr>
+        <w:t>unzipped</w:t>
+      </w:r>
+      <w:r>
+        <w:rPr>
+          <w:lang w:val="en-US"/>
+        </w:rPr>
+        <w:t xml:space="preserve"> folder</w:t>
+      </w:r>
+      <w:r>
+        <w:rPr>
+          <w:lang w:val="en-US"/>
+        </w:rPr>
+        <w:t xml:space="preserve"> (</w:t>
+      </w:r>
+      <w:proofErr w:type="spellStart"/>
+      <w:r>
+        <w:rPr>
+          <w:lang w:val="en-US"/>
+        </w:rPr>
+        <w:t>ESAT_MasterSlave</w:t>
+      </w:r>
+      <w:proofErr w:type="spellEnd"/>
+      <w:r>
+        <w:rPr>
+          <w:lang w:val="en-US"/>
+        </w:rPr>
+        <w:t>)</w:t>
+      </w:r>
+      <w:r>
+        <w:rPr>
+          <w:lang w:val="en-US"/>
+        </w:rPr>
+        <w:t>,</w:t>
+      </w:r>
+      <w:r>
+        <w:rPr>
+          <w:lang w:val="en-US"/>
+        </w:rPr>
+        <w:t xml:space="preserve"> </w:t>
+      </w:r>
+      <w:r>
+        <w:rPr>
+          <w:lang w:val="en-US"/>
+        </w:rPr>
+        <w:t>copy QEMU installation in</w:t>
+      </w:r>
+      <w:r>
+        <w:rPr>
+          <w:lang w:val="en-US"/>
+        </w:rPr>
+        <w:t xml:space="preserve"> folder</w:t>
+      </w:r>
+      <w:r>
+        <w:rPr>
+          <w:lang w:val="en-US"/>
+        </w:rPr>
+        <w:t xml:space="preserve"> </w:t>
+      </w:r>
+      <w:proofErr w:type="spellStart"/>
+      <w:r>
+        <w:rPr>
+          <w:lang w:val="en-US"/>
+        </w:rPr>
+        <w:t>qemu</w:t>
+      </w:r>
+      <w:proofErr w:type="spellEnd"/>
       <w:proofErr w:type="gramStart"/>
       <w:r>
         <w:rPr>
           <w:lang w:val="en-US"/>
         </w:rPr>
-        <w:t>(./</w:t>
+        <w:t xml:space="preserve">/, </w:t>
+      </w:r>
+      <w:r>
+        <w:rPr>
+          <w:lang w:val="en-US"/>
+        </w:rPr>
+        <w:t xml:space="preserve"> open</w:t>
+      </w:r>
+      <w:proofErr w:type="gramEnd"/>
+      <w:r>
+        <w:rPr>
+          <w:lang w:val="en-US"/>
+        </w:rPr>
+        <w:t xml:space="preserve"> Git Bash console</w:t>
+      </w:r>
+      <w:r>
+        <w:rPr>
+          <w:lang w:val="en-US"/>
+        </w:rPr>
+        <w:t xml:space="preserve"> from location of </w:t>
       </w:r>
       <w:proofErr w:type="spellStart"/>
-      <w:proofErr w:type="gramEnd"/>
+      <w:r>
+        <w:rPr>
+          <w:lang w:val="en-US"/>
+        </w:rPr>
+        <w:t>StartDemo</w:t>
+      </w:r>
+      <w:proofErr w:type="spellEnd"/>
+      <w:r>
+        <w:rPr>
+          <w:lang w:val="en-US"/>
+        </w:rPr>
+        <w:t xml:space="preserve"> file</w:t>
+      </w:r>
+      <w:r>
+        <w:rPr>
+          <w:lang w:val="en-US"/>
+        </w:rPr>
+        <w:t xml:space="preserve"> and type command (./</w:t>
+      </w:r>
+      <w:proofErr w:type="spellStart"/>
       <w:r>
         <w:rPr>
           <w:lang w:val="en-US"/>

</xml_diff>

<commit_message>
Update documentation sequence diagram for Master Slave
</commit_message>
<xml_diff>
--- a/ESAT_MasterSlave.docx
+++ b/ESAT_MasterSlave.docx
@@ -346,20 +346,93 @@
         </w:rPr>
         <w:t xml:space="preserve">This task is based on QEMU </w:t>
       </w:r>
-      <w:proofErr w:type="gramStart"/>
-      <w:r>
-        <w:rPr>
-          <w:lang w:val="en-US"/>
-        </w:rPr>
-        <w:t>simulation</w:t>
-      </w:r>
-      <w:proofErr w:type="gramEnd"/>
+      <w:r>
+        <w:rPr>
+          <w:lang w:val="en-US"/>
+        </w:rPr>
+        <w:t>simulation,</w:t>
+      </w:r>
       <w:r>
         <w:rPr>
           <w:lang w:val="en-US"/>
         </w:rPr>
         <w:t xml:space="preserve"> and NO additional hardware required.</w:t>
       </w:r>
+    </w:p>
+    <w:p>
+      <w:pPr>
+        <w:rPr>
+          <w:lang w:val="en-US"/>
+        </w:rPr>
+      </w:pPr>
+    </w:p>
+    <w:p>
+      <w:pPr>
+        <w:rPr>
+          <w:lang w:val="en-US"/>
+        </w:rPr>
+      </w:pPr>
+      <w:r>
+        <w:rPr>
+          <w:noProof/>
+          <w:lang w:val="en-US"/>
+        </w:rPr>
+        <w:drawing>
+          <wp:inline distT="0" distB="0" distL="0" distR="0" wp14:anchorId="012DC42D" wp14:editId="22A904A4">
+            <wp:extent cx="5731510" cy="6879590"/>
+            <wp:effectExtent l="0" t="0" r="2540" b="0"/>
+            <wp:docPr id="580204479" name="Picture 1"/>
+            <wp:cNvGraphicFramePr>
+              <a:graphicFrameLocks xmlns:a="http://schemas.openxmlformats.org/drawingml/2006/main" noChangeAspect="1"/>
+            </wp:cNvGraphicFramePr>
+            <a:graphic xmlns:a="http://schemas.openxmlformats.org/drawingml/2006/main">
+              <a:graphicData uri="http://schemas.openxmlformats.org/drawingml/2006/picture">
+                <pic:pic xmlns:pic="http://schemas.openxmlformats.org/drawingml/2006/picture">
+                  <pic:nvPicPr>
+                    <pic:cNvPr id="580204479" name="Picture 580204479"/>
+                    <pic:cNvPicPr/>
+                  </pic:nvPicPr>
+                  <pic:blipFill>
+                    <a:blip r:embed="rId7">
+                      <a:extLst>
+                        <a:ext uri="{28A0092B-C50C-407E-A947-70E740481C1C}">
+                          <a14:useLocalDpi xmlns:a14="http://schemas.microsoft.com/office/drawing/2010/main" val="0"/>
+                        </a:ext>
+                      </a:extLst>
+                    </a:blip>
+                    <a:stretch>
+                      <a:fillRect/>
+                    </a:stretch>
+                  </pic:blipFill>
+                  <pic:spPr>
+                    <a:xfrm>
+                      <a:off x="0" y="0"/>
+                      <a:ext cx="5731510" cy="6879590"/>
+                    </a:xfrm>
+                    <a:prstGeom prst="rect">
+                      <a:avLst/>
+                    </a:prstGeom>
+                  </pic:spPr>
+                </pic:pic>
+              </a:graphicData>
+            </a:graphic>
+          </wp:inline>
+        </w:drawing>
+      </w:r>
+    </w:p>
+    <w:p>
+      <w:pPr>
+        <w:rPr>
+          <w:lang w:val="en-US"/>
+        </w:rPr>
+      </w:pPr>
+    </w:p>
+    <w:p>
+      <w:pPr>
+        <w:rPr>
+          <w:lang w:val="en-US"/>
+        </w:rPr>
+      </w:pPr>
     </w:p>
     <w:p>
       <w:pPr>
@@ -765,7 +838,7 @@
         </w:rPr>
         <w:t xml:space="preserve">Git based additional information could be found at GitHub ( </w:t>
       </w:r>
-      <w:hyperlink r:id="rId7" w:history="1">
+      <w:hyperlink r:id="rId8" w:history="1">
         <w:r>
           <w:rPr>
             <w:rStyle w:val="Hyperlink"/>
@@ -940,19 +1013,7 @@
         <w:rPr>
           <w:lang w:val="en-US"/>
         </w:rPr>
-        <w:t>copy QEMU installation in</w:t>
-      </w:r>
-      <w:r>
-        <w:rPr>
-          <w:lang w:val="en-US"/>
-        </w:rPr>
-        <w:t xml:space="preserve"> folder</w:t>
-      </w:r>
-      <w:r>
-        <w:rPr>
-          <w:lang w:val="en-US"/>
-        </w:rPr>
-        <w:t xml:space="preserve"> </w:t>
+        <w:t xml:space="preserve">copy QEMU installation in folder </w:t>
       </w:r>
       <w:proofErr w:type="spellStart"/>
       <w:r>

</xml_diff>

<commit_message>
Update Master/Slave source code to have SM working
</commit_message>
<xml_diff>
--- a/ESAT_MasterSlave.docx
+++ b/ESAT_MasterSlave.docx
@@ -14,18 +14,8 @@
         <w:rPr>
           <w:lang w:val="en-US"/>
         </w:rPr>
-        <w:t xml:space="preserve">Master-Slave State Synchronization Using </w:t>
-      </w:r>
-      <w:proofErr w:type="spellStart"/>
-      <w:proofErr w:type="gramStart"/>
-      <w:r>
-        <w:rPr>
-          <w:lang w:val="en-US"/>
-        </w:rPr>
-        <w:t>freeRTOS</w:t>
-      </w:r>
-      <w:proofErr w:type="spellEnd"/>
-      <w:proofErr w:type="gramEnd"/>
+        <w:t>Master-Slave State Synchronization Using freeRTOS</w:t>
+      </w:r>
     </w:p>
     <w:p>
       <w:pPr>
@@ -113,6 +103,12 @@
           <w:lang w:val="en-US"/>
         </w:rPr>
       </w:pPr>
+      <w:r>
+        <w:rPr>
+          <w:lang w:val="en-US"/>
+        </w:rPr>
+        <w:t>At picture 1 a delivery diagram and simplified sequence diagram is shown.</w:t>
+      </w:r>
     </w:p>
     <w:p>
       <w:pPr>
@@ -138,28 +134,12 @@
           <w:lang w:val="en-US"/>
         </w:rPr>
       </w:pPr>
-      <w:proofErr w:type="spellStart"/>
-      <w:r>
-        <w:rPr>
-          <w:lang w:val="en-US"/>
-        </w:rPr>
-        <w:t>ESAT_</w:t>
-      </w:r>
-      <w:proofErr w:type="gramStart"/>
-      <w:r>
-        <w:rPr>
-          <w:lang w:val="en-US"/>
-        </w:rPr>
-        <w:t>MasterMain</w:t>
-      </w:r>
-      <w:proofErr w:type="spellEnd"/>
-      <w:r>
-        <w:rPr>
-          <w:lang w:val="en-US"/>
-        </w:rPr>
-        <w:t>(</w:t>
-      </w:r>
-      <w:proofErr w:type="gramEnd"/>
+      <w:r>
+        <w:rPr>
+          <w:lang w:val="en-US"/>
+        </w:rPr>
+        <w:t>ESAT_MasterMain(</w:t>
+      </w:r>
       <w:r>
         <w:rPr>
           <w:lang w:val="en-US"/>
@@ -184,28 +164,12 @@
           <w:lang w:val="en-US"/>
         </w:rPr>
       </w:pPr>
-      <w:proofErr w:type="spellStart"/>
-      <w:r>
-        <w:rPr>
-          <w:lang w:val="en-US"/>
-        </w:rPr>
-        <w:t>ESAT_</w:t>
-      </w:r>
-      <w:proofErr w:type="gramStart"/>
-      <w:r>
-        <w:rPr>
-          <w:lang w:val="en-US"/>
-        </w:rPr>
-        <w:t>Slave</w:t>
-      </w:r>
-      <w:proofErr w:type="spellEnd"/>
-      <w:r>
-        <w:rPr>
-          <w:lang w:val="en-US"/>
-        </w:rPr>
-        <w:t>(</w:t>
-      </w:r>
-      <w:proofErr w:type="gramEnd"/>
+      <w:r>
+        <w:rPr>
+          <w:lang w:val="en-US"/>
+        </w:rPr>
+        <w:t>ESAT_Slave(</w:t>
+      </w:r>
       <w:r>
         <w:rPr>
           <w:lang w:val="en-US"/>
@@ -229,35 +193,7 @@
         <w:rPr>
           <w:lang w:val="en-US"/>
         </w:rPr>
-        <w:t>Master (</w:t>
-      </w:r>
-      <w:proofErr w:type="spellStart"/>
-      <w:r>
-        <w:rPr>
-          <w:lang w:val="en-US"/>
-        </w:rPr>
-        <w:t>ESAT_MasterMain</w:t>
-      </w:r>
-      <w:proofErr w:type="spellEnd"/>
-      <w:r>
-        <w:rPr>
-          <w:lang w:val="en-US"/>
-        </w:rPr>
-        <w:t>) frequently requests states of Slave (</w:t>
-      </w:r>
-      <w:proofErr w:type="spellStart"/>
-      <w:r>
-        <w:rPr>
-          <w:lang w:val="en-US"/>
-        </w:rPr>
-        <w:t>ESAT_Slave</w:t>
-      </w:r>
-      <w:proofErr w:type="spellEnd"/>
-      <w:r>
-        <w:rPr>
-          <w:lang w:val="en-US"/>
-        </w:rPr>
-        <w:t>). According to current Slave state, Master prints status on console, or request additional details when slave is in ACTIVE state.</w:t>
+        <w:t>Master (ESAT_MasterMain) frequently requests states of Slave (ESAT_Slave). According to current Slave state, Master prints status on console, or request additional details when slave is in ACTIVE state.</w:t>
       </w:r>
     </w:p>
     <w:p>
@@ -303,35 +239,7 @@
         <w:rPr>
           <w:lang w:val="en-US"/>
         </w:rPr>
-        <w:t xml:space="preserve"> are configured in </w:t>
-      </w:r>
-      <w:proofErr w:type="spellStart"/>
-      <w:r>
-        <w:rPr>
-          <w:lang w:val="en-US"/>
-        </w:rPr>
-        <w:t>FreeRTOS</w:t>
-      </w:r>
-      <w:proofErr w:type="spellEnd"/>
-      <w:r>
-        <w:rPr>
-          <w:lang w:val="en-US"/>
-        </w:rPr>
-        <w:t xml:space="preserve"> and communication between Device A/Device B is realized across </w:t>
-      </w:r>
-      <w:proofErr w:type="spellStart"/>
-      <w:r>
-        <w:rPr>
-          <w:lang w:val="en-US"/>
-        </w:rPr>
-        <w:t>freeRTOS</w:t>
-      </w:r>
-      <w:proofErr w:type="spellEnd"/>
-      <w:r>
-        <w:rPr>
-          <w:lang w:val="en-US"/>
-        </w:rPr>
-        <w:t xml:space="preserve"> Queue mechanism.</w:t>
+        <w:t xml:space="preserve"> are configured in FreeRTOS and communication between Device A/Device B is realized across freeRTOS Queue mechanism.</w:t>
       </w:r>
     </w:p>
     <w:p>
@@ -426,6 +334,12 @@
           <w:lang w:val="en-US"/>
         </w:rPr>
       </w:pPr>
+      <w:r>
+        <w:rPr>
+          <w:lang w:val="en-US"/>
+        </w:rPr>
+        <w:t>At picture 2 a detailed sequence diagram is shown.</w:t>
+      </w:r>
     </w:p>
     <w:p>
       <w:pPr>
@@ -445,19 +359,11 @@
           <w:lang w:val="en-US"/>
         </w:rPr>
       </w:pPr>
-      <w:proofErr w:type="spellStart"/>
-      <w:r>
-        <w:rPr>
-          <w:lang w:val="en-US"/>
-        </w:rPr>
-        <w:t>ESAT_MasterSlave</w:t>
-      </w:r>
-      <w:proofErr w:type="spellEnd"/>
-      <w:r>
-        <w:rPr>
-          <w:lang w:val="en-US"/>
-        </w:rPr>
-        <w:t xml:space="preserve"> files description</w:t>
+      <w:r>
+        <w:rPr>
+          <w:lang w:val="en-US"/>
+        </w:rPr>
+        <w:t>ESAT_MasterSlave files description</w:t>
       </w:r>
     </w:p>
     <w:p>
@@ -471,14 +377,12 @@
           <w:lang w:val="en-US"/>
         </w:rPr>
       </w:pPr>
-      <w:proofErr w:type="spellStart"/>
       <w:r>
         <w:rPr>
           <w:lang w:val="en-US"/>
         </w:rPr>
         <w:t>ESAT_Master.c</w:t>
       </w:r>
-      <w:proofErr w:type="spellEnd"/>
       <w:r>
         <w:rPr>
           <w:lang w:val="en-US"/>
@@ -488,7 +392,6 @@
       <w:r>
         <w:t xml:space="preserve"> </w:t>
       </w:r>
-      <w:proofErr w:type="spellStart"/>
       <w:r>
         <w:rPr>
           <w:lang w:val="en-US"/>
@@ -499,14 +402,7 @@
         <w:rPr>
           <w:lang w:val="en-US"/>
         </w:rPr>
-        <w:t>.h</w:t>
-      </w:r>
-      <w:proofErr w:type="spellEnd"/>
-      <w:r>
-        <w:rPr>
-          <w:lang w:val="en-US"/>
-        </w:rPr>
-        <w:t xml:space="preserve"> – describe Device A (Master) part.</w:t>
+        <w:t>.h – describe Device A (Master) part.</w:t>
       </w:r>
     </w:p>
     <w:p>
@@ -520,14 +416,12 @@
           <w:lang w:val="en-US"/>
         </w:rPr>
       </w:pPr>
-      <w:proofErr w:type="spellStart"/>
       <w:r>
         <w:rPr>
           <w:lang w:val="en-US"/>
         </w:rPr>
         <w:t>ESAT_Slave.c</w:t>
       </w:r>
-      <w:proofErr w:type="spellEnd"/>
       <w:r>
         <w:rPr>
           <w:lang w:val="en-US"/>
@@ -537,7 +431,6 @@
       <w:r>
         <w:t xml:space="preserve"> </w:t>
       </w:r>
-      <w:proofErr w:type="spellStart"/>
       <w:r>
         <w:rPr>
           <w:lang w:val="en-US"/>
@@ -548,14 +441,7 @@
         <w:rPr>
           <w:lang w:val="en-US"/>
         </w:rPr>
-        <w:t>h</w:t>
-      </w:r>
-      <w:proofErr w:type="spellEnd"/>
-      <w:r>
-        <w:rPr>
-          <w:lang w:val="en-US"/>
-        </w:rPr>
-        <w:t xml:space="preserve"> – describe Device B (Slave) part.</w:t>
+        <w:t>h – describe Device B (Slave) part.</w:t>
       </w:r>
     </w:p>
     <w:p>
@@ -569,14 +455,12 @@
           <w:lang w:val="en-US"/>
         </w:rPr>
       </w:pPr>
-      <w:proofErr w:type="spellStart"/>
       <w:r>
         <w:rPr>
           <w:lang w:val="en-US"/>
         </w:rPr>
         <w:t>ESAT_MS_Types.h</w:t>
       </w:r>
-      <w:proofErr w:type="spellEnd"/>
       <w:r>
         <w:rPr>
           <w:lang w:val="en-US"/>
@@ -760,18 +644,8 @@
         <w:rPr>
           <w:lang w:val="en-US"/>
         </w:rPr>
-        <w:t xml:space="preserve">ENDUROSAT Technical Task version 1.0.0 – Master-Slave State Synchronization Using </w:t>
-      </w:r>
-      <w:proofErr w:type="spellStart"/>
-      <w:proofErr w:type="gramStart"/>
-      <w:r>
-        <w:rPr>
-          <w:lang w:val="en-US"/>
-        </w:rPr>
-        <w:t>freeRTOS</w:t>
-      </w:r>
-      <w:proofErr w:type="spellEnd"/>
-      <w:proofErr w:type="gramEnd"/>
+        <w:t>ENDUROSAT Technical Task version 1.0.0 – Master-Slave State Synchronization Using freeRTOS</w:t>
+      </w:r>
     </w:p>
     <w:p>
       <w:pPr>
@@ -887,16 +761,8 @@
         <w:rPr>
           <w:lang w:val="en-US"/>
         </w:rPr>
-        <w:t xml:space="preserve">Git resources required to be downloaded. Additional information is provided in </w:t>
-      </w:r>
-      <w:proofErr w:type="gramStart"/>
-      <w:r>
-        <w:rPr>
-          <w:lang w:val="en-US"/>
-        </w:rPr>
-        <w:t>repo</w:t>
-      </w:r>
-      <w:proofErr w:type="gramEnd"/>
+        <w:t>Git resources required to be downloaded. Additional information is provided in repo</w:t>
+      </w:r>
     </w:p>
     <w:p>
       <w:pPr>
@@ -913,21 +779,7 @@
         <w:rPr>
           <w:lang w:val="en-US"/>
         </w:rPr>
-        <w:t xml:space="preserve">Mail </w:t>
-      </w:r>
-      <w:proofErr w:type="gramStart"/>
-      <w:r>
-        <w:rPr>
-          <w:lang w:val="en-US"/>
-        </w:rPr>
-        <w:t>demo</w:t>
-      </w:r>
-      <w:proofErr w:type="gramEnd"/>
-      <w:r>
-        <w:rPr>
-          <w:lang w:val="en-US"/>
-        </w:rPr>
-        <w:t xml:space="preserve"> consist from zip that contain precompiled output file, bash starting script and QEMU</w:t>
+        <w:t>Mail demo consist from zip that contain precompiled output file, bash starting script and QEMU</w:t>
       </w:r>
       <w:r>
         <w:rPr>
@@ -983,14 +835,12 @@
         </w:rPr>
         <w:t xml:space="preserve"> (</w:t>
       </w:r>
-      <w:proofErr w:type="spellStart"/>
       <w:r>
         <w:rPr>
           <w:lang w:val="en-US"/>
         </w:rPr>
         <w:t>ESAT_MasterSlave</w:t>
       </w:r>
-      <w:proofErr w:type="spellEnd"/>
       <w:r>
         <w:rPr>
           <w:lang w:val="en-US"/>
@@ -1013,75 +863,25 @@
         <w:rPr>
           <w:lang w:val="en-US"/>
         </w:rPr>
-        <w:t xml:space="preserve">copy QEMU installation in folder </w:t>
-      </w:r>
-      <w:proofErr w:type="spellStart"/>
-      <w:r>
-        <w:rPr>
-          <w:lang w:val="en-US"/>
-        </w:rPr>
-        <w:t>qemu</w:t>
-      </w:r>
-      <w:proofErr w:type="spellEnd"/>
-      <w:proofErr w:type="gramStart"/>
-      <w:r>
-        <w:rPr>
-          <w:lang w:val="en-US"/>
-        </w:rPr>
-        <w:t xml:space="preserve">/, </w:t>
-      </w:r>
-      <w:r>
-        <w:rPr>
-          <w:lang w:val="en-US"/>
-        </w:rPr>
-        <w:t xml:space="preserve"> open</w:t>
-      </w:r>
-      <w:proofErr w:type="gramEnd"/>
-      <w:r>
-        <w:rPr>
-          <w:lang w:val="en-US"/>
-        </w:rPr>
-        <w:t xml:space="preserve"> Git Bash console</w:t>
-      </w:r>
-      <w:r>
-        <w:rPr>
-          <w:lang w:val="en-US"/>
-        </w:rPr>
-        <w:t xml:space="preserve"> from location of </w:t>
-      </w:r>
-      <w:proofErr w:type="spellStart"/>
-      <w:r>
-        <w:rPr>
-          <w:lang w:val="en-US"/>
-        </w:rPr>
-        <w:t>StartDemo</w:t>
-      </w:r>
-      <w:proofErr w:type="spellEnd"/>
-      <w:r>
-        <w:rPr>
-          <w:lang w:val="en-US"/>
-        </w:rPr>
-        <w:t xml:space="preserve"> file</w:t>
-      </w:r>
-      <w:r>
-        <w:rPr>
-          <w:lang w:val="en-US"/>
-        </w:rPr>
-        <w:t xml:space="preserve"> and type command (./</w:t>
-      </w:r>
-      <w:proofErr w:type="spellStart"/>
-      <w:r>
-        <w:rPr>
-          <w:lang w:val="en-US"/>
-        </w:rPr>
-        <w:t>StartDemo</w:t>
-      </w:r>
-      <w:proofErr w:type="spellEnd"/>
-      <w:r>
-        <w:rPr>
-          <w:lang w:val="en-US"/>
-        </w:rPr>
-        <w:t xml:space="preserve"> run ) in it.</w:t>
+        <w:t xml:space="preserve">copy QEMU installation in folder qemu/, </w:t>
+      </w:r>
+      <w:r>
+        <w:rPr>
+          <w:lang w:val="en-US"/>
+        </w:rPr>
+        <w:t xml:space="preserve"> open Git Bash console</w:t>
+      </w:r>
+      <w:r>
+        <w:rPr>
+          <w:lang w:val="en-US"/>
+        </w:rPr>
+        <w:t xml:space="preserve"> from location of StartDemo file</w:t>
+      </w:r>
+      <w:r>
+        <w:rPr>
+          <w:lang w:val="en-US"/>
+        </w:rPr>
+        <w:t xml:space="preserve"> and type command (./StartDemo run ) in it.</w:t>
       </w:r>
     </w:p>
     <w:sectPr>

</xml_diff>

<commit_message>
Update documentation and workspace form other source
</commit_message>
<xml_diff>
--- a/ESAT_MasterSlave.docx
+++ b/ESAT_MasterSlave.docx
@@ -1,6 +1,6 @@
 
 <file path=word/document.xml><?xml version="1.0" encoding="utf-8"?>
-<w:document xmlns:wpc="http://schemas.microsoft.com/office/word/2010/wordprocessingCanvas" xmlns:cx="http://schemas.microsoft.com/office/drawing/2014/chartex" xmlns:cx1="http://schemas.microsoft.com/office/drawing/2015/9/8/chartex" xmlns:cx2="http://schemas.microsoft.com/office/drawing/2015/10/21/chartex" xmlns:cx3="http://schemas.microsoft.com/office/drawing/2016/5/9/chartex" xmlns:cx4="http://schemas.microsoft.com/office/drawing/2016/5/10/chartex" xmlns:cx5="http://schemas.microsoft.com/office/drawing/2016/5/11/chartex" xmlns:cx6="http://schemas.microsoft.com/office/drawing/2016/5/12/chartex" xmlns:cx7="http://schemas.microsoft.com/office/drawing/2016/5/13/chartex" xmlns:cx8="http://schemas.microsoft.com/office/drawing/2016/5/14/chartex" xmlns:mc="http://schemas.openxmlformats.org/markup-compatibility/2006" xmlns:aink="http://schemas.microsoft.com/office/drawing/2016/ink" xmlns:am3d="http://schemas.microsoft.com/office/drawing/2017/model3d" xmlns:o="urn:schemas-microsoft-com:office:office" xmlns:oel="http://schemas.microsoft.com/office/2019/extlst" xmlns:r="http://schemas.openxmlformats.org/officeDocument/2006/relationships" xmlns:m="http://schemas.openxmlformats.org/officeDocument/2006/math" xmlns:v="urn:schemas-microsoft-com:vml" xmlns:wp14="http://schemas.microsoft.com/office/word/2010/wordprocessingDrawing" xmlns:wp="http://schemas.openxmlformats.org/drawingml/2006/wordprocessingDrawing" xmlns:w10="urn:schemas-microsoft-com:office:word" xmlns:w="http://schemas.openxmlformats.org/wordprocessingml/2006/main" xmlns:w14="http://schemas.microsoft.com/office/word/2010/wordml" xmlns:w15="http://schemas.microsoft.com/office/word/2012/wordml" xmlns:w16cex="http://schemas.microsoft.com/office/word/2018/wordml/cex" xmlns:w16cid="http://schemas.microsoft.com/office/word/2016/wordml/cid" xmlns:w16="http://schemas.microsoft.com/office/word/2018/wordml" xmlns:w16sdtdh="http://schemas.microsoft.com/office/word/2020/wordml/sdtdatahash" xmlns:w16se="http://schemas.microsoft.com/office/word/2015/wordml/symex" xmlns:wpg="http://schemas.microsoft.com/office/word/2010/wordprocessingGroup" xmlns:wpi="http://schemas.microsoft.com/office/word/2010/wordprocessingInk" xmlns:wne="http://schemas.microsoft.com/office/word/2006/wordml" xmlns:wps="http://schemas.microsoft.com/office/word/2010/wordprocessingShape" mc:Ignorable="w14 w15 w16se w16cid w16 w16cex w16sdtdh wp14">
+<w:document xmlns:wpc="http://schemas.microsoft.com/office/word/2010/wordprocessingCanvas" xmlns:cx="http://schemas.microsoft.com/office/drawing/2014/chartex" xmlns:cx1="http://schemas.microsoft.com/office/drawing/2015/9/8/chartex" xmlns:cx2="http://schemas.microsoft.com/office/drawing/2015/10/21/chartex" xmlns:cx3="http://schemas.microsoft.com/office/drawing/2016/5/9/chartex" xmlns:cx4="http://schemas.microsoft.com/office/drawing/2016/5/10/chartex" xmlns:cx5="http://schemas.microsoft.com/office/drawing/2016/5/11/chartex" xmlns:cx6="http://schemas.microsoft.com/office/drawing/2016/5/12/chartex" xmlns:cx7="http://schemas.microsoft.com/office/drawing/2016/5/13/chartex" xmlns:cx8="http://schemas.microsoft.com/office/drawing/2016/5/14/chartex" xmlns:mc="http://schemas.openxmlformats.org/markup-compatibility/2006" xmlns:aink="http://schemas.microsoft.com/office/drawing/2016/ink" xmlns:am3d="http://schemas.microsoft.com/office/drawing/2017/model3d" xmlns:o="urn:schemas-microsoft-com:office:office" xmlns:r="http://schemas.openxmlformats.org/officeDocument/2006/relationships" xmlns:m="http://schemas.openxmlformats.org/officeDocument/2006/math" xmlns:v="urn:schemas-microsoft-com:vml" xmlns:wp14="http://schemas.microsoft.com/office/word/2010/wordprocessingDrawing" xmlns:wp="http://schemas.openxmlformats.org/drawingml/2006/wordprocessingDrawing" xmlns:w10="urn:schemas-microsoft-com:office:word" xmlns:w="http://schemas.openxmlformats.org/wordprocessingml/2006/main" xmlns:w14="http://schemas.microsoft.com/office/word/2010/wordml" xmlns:w15="http://schemas.microsoft.com/office/word/2012/wordml" xmlns:w16cex="http://schemas.microsoft.com/office/word/2018/wordml/cex" xmlns:w16cid="http://schemas.microsoft.com/office/word/2016/wordml/cid" xmlns:w16="http://schemas.microsoft.com/office/word/2018/wordml" xmlns:w16se="http://schemas.microsoft.com/office/word/2015/wordml/symex" xmlns:wpg="http://schemas.microsoft.com/office/word/2010/wordprocessingGroup" xmlns:wpi="http://schemas.microsoft.com/office/word/2010/wordprocessingInk" xmlns:wne="http://schemas.microsoft.com/office/word/2006/wordml" xmlns:wps="http://schemas.microsoft.com/office/word/2010/wordprocessingShape" mc:Ignorable="w14 w15 w16se w16cid w16 w16cex wp14">
   <w:body>
     <w:p>
       <w:pPr>
@@ -14,21 +14,1080 @@
         <w:rPr>
           <w:lang w:val="en-US"/>
         </w:rPr>
-        <w:t>Master-Slave State Synchronization Using freeRTOS</w:t>
-      </w:r>
-    </w:p>
-    <w:p>
-      <w:pPr>
-        <w:rPr>
-          <w:lang w:val="en-US"/>
-        </w:rPr>
-      </w:pPr>
+        <w:t xml:space="preserve">Master-Slave State Synchronization Using </w:t>
+      </w:r>
+      <w:proofErr w:type="spellStart"/>
+      <w:r>
+        <w:rPr>
+          <w:lang w:val="en-US"/>
+        </w:rPr>
+        <w:t>freeRTOS</w:t>
+      </w:r>
+      <w:proofErr w:type="spellEnd"/>
+    </w:p>
+    <w:p>
+      <w:pPr>
+        <w:rPr>
+          <w:lang w:val="en-US"/>
+        </w:rPr>
+      </w:pPr>
+    </w:p>
+    <w:sdt>
+      <w:sdtPr>
+        <w:id w:val="-537592853"/>
+        <w:docPartObj>
+          <w:docPartGallery w:val="Table of Contents"/>
+          <w:docPartUnique/>
+        </w:docPartObj>
+      </w:sdtPr>
+      <w:sdtEndPr>
+        <w:rPr>
+          <w:rFonts w:asciiTheme="minorHAnsi" w:eastAsiaTheme="minorHAnsi" w:hAnsiTheme="minorHAnsi" w:cstheme="minorBidi"/>
+          <w:b/>
+          <w:bCs/>
+          <w:noProof/>
+          <w:color w:val="auto"/>
+          <w:kern w:val="2"/>
+          <w:sz w:val="22"/>
+          <w:szCs w:val="22"/>
+          <w:lang w:val="bg-BG"/>
+          <w14:ligatures w14:val="standardContextual"/>
+        </w:rPr>
+      </w:sdtEndPr>
+      <w:sdtContent>
+        <w:p>
+          <w:pPr>
+            <w:pStyle w:val="TOCHeading"/>
+          </w:pPr>
+          <w:r>
+            <w:t>Contents</w:t>
+          </w:r>
+        </w:p>
+        <w:p>
+          <w:pPr>
+            <w:pStyle w:val="TOC1"/>
+            <w:tabs>
+              <w:tab w:val="left" w:pos="440"/>
+              <w:tab w:val="right" w:leader="dot" w:pos="9016"/>
+            </w:tabs>
+            <w:rPr>
+              <w:rFonts w:eastAsiaTheme="minorEastAsia"/>
+              <w:noProof/>
+              <w:kern w:val="0"/>
+              <w:lang w:val="en-US"/>
+              <w14:ligatures w14:val="none"/>
+            </w:rPr>
+          </w:pPr>
+          <w:r>
+            <w:fldChar w:fldCharType="begin"/>
+          </w:r>
+          <w:r>
+            <w:instrText xml:space="preserve"> TOC \o "1-3" \h \z \u </w:instrText>
+          </w:r>
+          <w:r>
+            <w:fldChar w:fldCharType="separate"/>
+          </w:r>
+          <w:bookmarkStart w:id="0" w:name="_GoBack"/>
+          <w:bookmarkEnd w:id="0"/>
+          <w:r>
+            <w:rPr>
+              <w:rStyle w:val="Hyperlink"/>
+              <w:noProof/>
+            </w:rPr>
+            <w:fldChar w:fldCharType="begin"/>
+          </w:r>
+          <w:r>
+            <w:rPr>
+              <w:rStyle w:val="Hyperlink"/>
+              <w:noProof/>
+            </w:rPr>
+            <w:instrText xml:space="preserve"> </w:instrText>
+          </w:r>
+          <w:r>
+            <w:rPr>
+              <w:noProof/>
+            </w:rPr>
+            <w:instrText>HYPERLINK \l "_Toc185764715"</w:instrText>
+          </w:r>
+          <w:r>
+            <w:rPr>
+              <w:rStyle w:val="Hyperlink"/>
+              <w:noProof/>
+            </w:rPr>
+            <w:instrText xml:space="preserve"> </w:instrText>
+          </w:r>
+          <w:r>
+            <w:rPr>
+              <w:rStyle w:val="Hyperlink"/>
+              <w:noProof/>
+            </w:rPr>
+          </w:r>
+          <w:r>
+            <w:rPr>
+              <w:rStyle w:val="Hyperlink"/>
+              <w:noProof/>
+            </w:rPr>
+            <w:fldChar w:fldCharType="separate"/>
+          </w:r>
+          <w:r>
+            <w:rPr>
+              <w:rStyle w:val="Hyperlink"/>
+              <w:noProof/>
+              <w:lang w:val="en-US"/>
+            </w:rPr>
+            <w:t>1.</w:t>
+          </w:r>
+          <w:r>
+            <w:rPr>
+              <w:rFonts w:eastAsiaTheme="minorEastAsia"/>
+              <w:noProof/>
+              <w:kern w:val="0"/>
+              <w:lang w:val="en-US"/>
+              <w14:ligatures w14:val="none"/>
+            </w:rPr>
+            <w:tab/>
+          </w:r>
+          <w:r>
+            <w:rPr>
+              <w:rStyle w:val="Hyperlink"/>
+              <w:noProof/>
+              <w:lang w:val="en-US"/>
+            </w:rPr>
+            <w:t>Prerequisites</w:t>
+          </w:r>
+          <w:r>
+            <w:rPr>
+              <w:noProof/>
+              <w:webHidden/>
+            </w:rPr>
+            <w:tab/>
+          </w:r>
+          <w:r>
+            <w:rPr>
+              <w:noProof/>
+              <w:webHidden/>
+            </w:rPr>
+            <w:fldChar w:fldCharType="begin"/>
+          </w:r>
+          <w:r>
+            <w:rPr>
+              <w:noProof/>
+              <w:webHidden/>
+            </w:rPr>
+            <w:instrText xml:space="preserve"> PAGEREF _Toc185764715 \h </w:instrText>
+          </w:r>
+          <w:r>
+            <w:rPr>
+              <w:noProof/>
+              <w:webHidden/>
+            </w:rPr>
+          </w:r>
+          <w:r>
+            <w:rPr>
+              <w:noProof/>
+              <w:webHidden/>
+            </w:rPr>
+            <w:fldChar w:fldCharType="separate"/>
+          </w:r>
+          <w:r>
+            <w:rPr>
+              <w:noProof/>
+              <w:webHidden/>
+            </w:rPr>
+            <w:t>1</w:t>
+          </w:r>
+          <w:r>
+            <w:rPr>
+              <w:noProof/>
+              <w:webHidden/>
+            </w:rPr>
+            <w:fldChar w:fldCharType="end"/>
+          </w:r>
+          <w:r>
+            <w:rPr>
+              <w:rStyle w:val="Hyperlink"/>
+              <w:noProof/>
+            </w:rPr>
+            <w:fldChar w:fldCharType="end"/>
+          </w:r>
+        </w:p>
+        <w:p>
+          <w:pPr>
+            <w:pStyle w:val="TOC2"/>
+            <w:tabs>
+              <w:tab w:val="left" w:pos="660"/>
+              <w:tab w:val="right" w:leader="dot" w:pos="9016"/>
+            </w:tabs>
+            <w:rPr>
+              <w:rFonts w:eastAsiaTheme="minorEastAsia"/>
+              <w:noProof/>
+              <w:kern w:val="0"/>
+              <w:lang w:val="en-US"/>
+              <w14:ligatures w14:val="none"/>
+            </w:rPr>
+          </w:pPr>
+          <w:hyperlink w:anchor="_Toc185764716" w:history="1">
+            <w:r>
+              <w:rPr>
+                <w:rStyle w:val="Hyperlink"/>
+                <w:rFonts w:ascii="Wingdings" w:hAnsi="Wingdings"/>
+                <w:noProof/>
+                <w:lang w:val="en-US"/>
+              </w:rPr>
+              <w:t></w:t>
+            </w:r>
+            <w:r>
+              <w:rPr>
+                <w:rFonts w:eastAsiaTheme="minorEastAsia"/>
+                <w:noProof/>
+                <w:kern w:val="0"/>
+                <w:lang w:val="en-US"/>
+                <w14:ligatures w14:val="none"/>
+              </w:rPr>
+              <w:tab/>
+            </w:r>
+            <w:r>
+              <w:rPr>
+                <w:rStyle w:val="Hyperlink"/>
+                <w:noProof/>
+                <w:lang w:val="en-US"/>
+              </w:rPr>
+              <w:t>A toolchain for compiling and editing a project is realized with help of</w:t>
+            </w:r>
+            <w:r>
+              <w:rPr>
+                <w:noProof/>
+                <w:webHidden/>
+              </w:rPr>
+              <w:tab/>
+            </w:r>
+            <w:r>
+              <w:rPr>
+                <w:noProof/>
+                <w:webHidden/>
+              </w:rPr>
+              <w:fldChar w:fldCharType="begin"/>
+            </w:r>
+            <w:r>
+              <w:rPr>
+                <w:noProof/>
+                <w:webHidden/>
+              </w:rPr>
+              <w:instrText xml:space="preserve"> PAGEREF _Toc185764716 \h </w:instrText>
+            </w:r>
+            <w:r>
+              <w:rPr>
+                <w:noProof/>
+                <w:webHidden/>
+              </w:rPr>
+            </w:r>
+            <w:r>
+              <w:rPr>
+                <w:noProof/>
+                <w:webHidden/>
+              </w:rPr>
+              <w:fldChar w:fldCharType="separate"/>
+            </w:r>
+            <w:r>
+              <w:rPr>
+                <w:noProof/>
+                <w:webHidden/>
+              </w:rPr>
+              <w:t>1</w:t>
+            </w:r>
+            <w:r>
+              <w:rPr>
+                <w:noProof/>
+                <w:webHidden/>
+              </w:rPr>
+              <w:fldChar w:fldCharType="end"/>
+            </w:r>
+          </w:hyperlink>
+        </w:p>
+        <w:p>
+          <w:pPr>
+            <w:pStyle w:val="TOC1"/>
+            <w:tabs>
+              <w:tab w:val="left" w:pos="440"/>
+              <w:tab w:val="right" w:leader="dot" w:pos="9016"/>
+            </w:tabs>
+            <w:rPr>
+              <w:rFonts w:eastAsiaTheme="minorEastAsia"/>
+              <w:noProof/>
+              <w:kern w:val="0"/>
+              <w:lang w:val="en-US"/>
+              <w14:ligatures w14:val="none"/>
+            </w:rPr>
+          </w:pPr>
+          <w:hyperlink w:anchor="_Toc185764717" w:history="1">
+            <w:r>
+              <w:rPr>
+                <w:rStyle w:val="Hyperlink"/>
+                <w:noProof/>
+                <w:lang w:val="en-US"/>
+              </w:rPr>
+              <w:t>2.</w:t>
+            </w:r>
+            <w:r>
+              <w:rPr>
+                <w:rFonts w:eastAsiaTheme="minorEastAsia"/>
+                <w:noProof/>
+                <w:kern w:val="0"/>
+                <w:lang w:val="en-US"/>
+                <w14:ligatures w14:val="none"/>
+              </w:rPr>
+              <w:tab/>
+            </w:r>
+            <w:r>
+              <w:rPr>
+                <w:rStyle w:val="Hyperlink"/>
+                <w:noProof/>
+                <w:lang w:val="en-US"/>
+              </w:rPr>
+              <w:t>Solution short description</w:t>
+            </w:r>
+            <w:r>
+              <w:rPr>
+                <w:noProof/>
+                <w:webHidden/>
+              </w:rPr>
+              <w:tab/>
+            </w:r>
+            <w:r>
+              <w:rPr>
+                <w:noProof/>
+                <w:webHidden/>
+              </w:rPr>
+              <w:fldChar w:fldCharType="begin"/>
+            </w:r>
+            <w:r>
+              <w:rPr>
+                <w:noProof/>
+                <w:webHidden/>
+              </w:rPr>
+              <w:instrText xml:space="preserve"> PAGEREF _Toc185764717 \h </w:instrText>
+            </w:r>
+            <w:r>
+              <w:rPr>
+                <w:noProof/>
+                <w:webHidden/>
+              </w:rPr>
+            </w:r>
+            <w:r>
+              <w:rPr>
+                <w:noProof/>
+                <w:webHidden/>
+              </w:rPr>
+              <w:fldChar w:fldCharType="separate"/>
+            </w:r>
+            <w:r>
+              <w:rPr>
+                <w:noProof/>
+                <w:webHidden/>
+              </w:rPr>
+              <w:t>2</w:t>
+            </w:r>
+            <w:r>
+              <w:rPr>
+                <w:noProof/>
+                <w:webHidden/>
+              </w:rPr>
+              <w:fldChar w:fldCharType="end"/>
+            </w:r>
+          </w:hyperlink>
+        </w:p>
+        <w:p>
+          <w:pPr>
+            <w:pStyle w:val="TOC1"/>
+            <w:tabs>
+              <w:tab w:val="left" w:pos="440"/>
+              <w:tab w:val="right" w:leader="dot" w:pos="9016"/>
+            </w:tabs>
+            <w:rPr>
+              <w:rFonts w:eastAsiaTheme="minorEastAsia"/>
+              <w:noProof/>
+              <w:kern w:val="0"/>
+              <w:lang w:val="en-US"/>
+              <w14:ligatures w14:val="none"/>
+            </w:rPr>
+          </w:pPr>
+          <w:hyperlink w:anchor="_Toc185764718" w:history="1">
+            <w:r>
+              <w:rPr>
+                <w:rStyle w:val="Hyperlink"/>
+                <w:noProof/>
+                <w:lang w:val="en-US"/>
+              </w:rPr>
+              <w:t>3.</w:t>
+            </w:r>
+            <w:r>
+              <w:rPr>
+                <w:rFonts w:eastAsiaTheme="minorEastAsia"/>
+                <w:noProof/>
+                <w:kern w:val="0"/>
+                <w:lang w:val="en-US"/>
+                <w14:ligatures w14:val="none"/>
+              </w:rPr>
+              <w:tab/>
+            </w:r>
+            <w:r>
+              <w:rPr>
+                <w:rStyle w:val="Hyperlink"/>
+                <w:noProof/>
+                <w:lang w:val="en-US"/>
+              </w:rPr>
+              <w:t>Sequence diagram of Master/Slave</w:t>
+            </w:r>
+            <w:r>
+              <w:rPr>
+                <w:noProof/>
+                <w:webHidden/>
+              </w:rPr>
+              <w:tab/>
+            </w:r>
+            <w:r>
+              <w:rPr>
+                <w:noProof/>
+                <w:webHidden/>
+              </w:rPr>
+              <w:fldChar w:fldCharType="begin"/>
+            </w:r>
+            <w:r>
+              <w:rPr>
+                <w:noProof/>
+                <w:webHidden/>
+              </w:rPr>
+              <w:instrText xml:space="preserve"> PAGEREF _Toc185764718 \h </w:instrText>
+            </w:r>
+            <w:r>
+              <w:rPr>
+                <w:noProof/>
+                <w:webHidden/>
+              </w:rPr>
+            </w:r>
+            <w:r>
+              <w:rPr>
+                <w:noProof/>
+                <w:webHidden/>
+              </w:rPr>
+              <w:fldChar w:fldCharType="separate"/>
+            </w:r>
+            <w:r>
+              <w:rPr>
+                <w:noProof/>
+                <w:webHidden/>
+              </w:rPr>
+              <w:t>3</w:t>
+            </w:r>
+            <w:r>
+              <w:rPr>
+                <w:noProof/>
+                <w:webHidden/>
+              </w:rPr>
+              <w:fldChar w:fldCharType="end"/>
+            </w:r>
+          </w:hyperlink>
+        </w:p>
+        <w:p>
+          <w:pPr>
+            <w:pStyle w:val="TOC1"/>
+            <w:tabs>
+              <w:tab w:val="left" w:pos="440"/>
+              <w:tab w:val="right" w:leader="dot" w:pos="9016"/>
+            </w:tabs>
+            <w:rPr>
+              <w:rFonts w:eastAsiaTheme="minorEastAsia"/>
+              <w:noProof/>
+              <w:kern w:val="0"/>
+              <w:lang w:val="en-US"/>
+              <w14:ligatures w14:val="none"/>
+            </w:rPr>
+          </w:pPr>
+          <w:hyperlink w:anchor="_Toc185764719" w:history="1">
+            <w:r>
+              <w:rPr>
+                <w:rStyle w:val="Hyperlink"/>
+                <w:noProof/>
+                <w:lang w:val="en-US"/>
+              </w:rPr>
+              <w:t>4.</w:t>
+            </w:r>
+            <w:r>
+              <w:rPr>
+                <w:rFonts w:eastAsiaTheme="minorEastAsia"/>
+                <w:noProof/>
+                <w:kern w:val="0"/>
+                <w:lang w:val="en-US"/>
+                <w14:ligatures w14:val="none"/>
+              </w:rPr>
+              <w:tab/>
+            </w:r>
+            <w:r>
+              <w:rPr>
+                <w:rStyle w:val="Hyperlink"/>
+                <w:noProof/>
+              </w:rPr>
+              <w:t>ESAT</w:t>
+            </w:r>
+            <w:r>
+              <w:rPr>
+                <w:rStyle w:val="Hyperlink"/>
+                <w:noProof/>
+                <w:lang w:val="en-US"/>
+              </w:rPr>
+              <w:t>_MasterSlave files description</w:t>
+            </w:r>
+            <w:r>
+              <w:rPr>
+                <w:noProof/>
+                <w:webHidden/>
+              </w:rPr>
+              <w:tab/>
+            </w:r>
+            <w:r>
+              <w:rPr>
+                <w:noProof/>
+                <w:webHidden/>
+              </w:rPr>
+              <w:fldChar w:fldCharType="begin"/>
+            </w:r>
+            <w:r>
+              <w:rPr>
+                <w:noProof/>
+                <w:webHidden/>
+              </w:rPr>
+              <w:instrText xml:space="preserve"> PAGEREF _Toc185764719 \h </w:instrText>
+            </w:r>
+            <w:r>
+              <w:rPr>
+                <w:noProof/>
+                <w:webHidden/>
+              </w:rPr>
+            </w:r>
+            <w:r>
+              <w:rPr>
+                <w:noProof/>
+                <w:webHidden/>
+              </w:rPr>
+              <w:fldChar w:fldCharType="separate"/>
+            </w:r>
+            <w:r>
+              <w:rPr>
+                <w:noProof/>
+                <w:webHidden/>
+              </w:rPr>
+              <w:t>4</w:t>
+            </w:r>
+            <w:r>
+              <w:rPr>
+                <w:noProof/>
+                <w:webHidden/>
+              </w:rPr>
+              <w:fldChar w:fldCharType="end"/>
+            </w:r>
+          </w:hyperlink>
+        </w:p>
+        <w:p>
+          <w:pPr>
+            <w:pStyle w:val="TOC1"/>
+            <w:tabs>
+              <w:tab w:val="left" w:pos="440"/>
+              <w:tab w:val="right" w:leader="dot" w:pos="9016"/>
+            </w:tabs>
+            <w:rPr>
+              <w:rFonts w:eastAsiaTheme="minorEastAsia"/>
+              <w:noProof/>
+              <w:kern w:val="0"/>
+              <w:lang w:val="en-US"/>
+              <w14:ligatures w14:val="none"/>
+            </w:rPr>
+          </w:pPr>
+          <w:hyperlink w:anchor="_Toc185764720" w:history="1">
+            <w:r>
+              <w:rPr>
+                <w:rStyle w:val="Hyperlink"/>
+                <w:noProof/>
+                <w:lang w:val="en-US"/>
+              </w:rPr>
+              <w:t>5.</w:t>
+            </w:r>
+            <w:r>
+              <w:rPr>
+                <w:rFonts w:eastAsiaTheme="minorEastAsia"/>
+                <w:noProof/>
+                <w:kern w:val="0"/>
+                <w:lang w:val="en-US"/>
+                <w14:ligatures w14:val="none"/>
+              </w:rPr>
+              <w:tab/>
+            </w:r>
+            <w:r>
+              <w:rPr>
+                <w:rStyle w:val="Hyperlink"/>
+                <w:noProof/>
+              </w:rPr>
+              <w:t>Additional</w:t>
+            </w:r>
+            <w:r>
+              <w:rPr>
+                <w:rStyle w:val="Hyperlink"/>
+                <w:noProof/>
+                <w:lang w:val="en-US"/>
+              </w:rPr>
+              <w:t xml:space="preserve"> resources</w:t>
+            </w:r>
+            <w:r>
+              <w:rPr>
+                <w:noProof/>
+                <w:webHidden/>
+              </w:rPr>
+              <w:tab/>
+            </w:r>
+            <w:r>
+              <w:rPr>
+                <w:noProof/>
+                <w:webHidden/>
+              </w:rPr>
+              <w:fldChar w:fldCharType="begin"/>
+            </w:r>
+            <w:r>
+              <w:rPr>
+                <w:noProof/>
+                <w:webHidden/>
+              </w:rPr>
+              <w:instrText xml:space="preserve"> PAGEREF _Toc185764720 \h </w:instrText>
+            </w:r>
+            <w:r>
+              <w:rPr>
+                <w:noProof/>
+                <w:webHidden/>
+              </w:rPr>
+            </w:r>
+            <w:r>
+              <w:rPr>
+                <w:noProof/>
+                <w:webHidden/>
+              </w:rPr>
+              <w:fldChar w:fldCharType="separate"/>
+            </w:r>
+            <w:r>
+              <w:rPr>
+                <w:noProof/>
+                <w:webHidden/>
+              </w:rPr>
+              <w:t>4</w:t>
+            </w:r>
+            <w:r>
+              <w:rPr>
+                <w:noProof/>
+                <w:webHidden/>
+              </w:rPr>
+              <w:fldChar w:fldCharType="end"/>
+            </w:r>
+          </w:hyperlink>
+        </w:p>
+        <w:p>
+          <w:pPr>
+            <w:pStyle w:val="TOC2"/>
+            <w:tabs>
+              <w:tab w:val="left" w:pos="660"/>
+              <w:tab w:val="right" w:leader="dot" w:pos="9016"/>
+            </w:tabs>
+            <w:rPr>
+              <w:rFonts w:eastAsiaTheme="minorEastAsia"/>
+              <w:noProof/>
+              <w:kern w:val="0"/>
+              <w:lang w:val="en-US"/>
+              <w14:ligatures w14:val="none"/>
+            </w:rPr>
+          </w:pPr>
+          <w:hyperlink w:anchor="_Toc185764721" w:history="1">
+            <w:r>
+              <w:rPr>
+                <w:rStyle w:val="Hyperlink"/>
+                <w:rFonts w:ascii="Wingdings" w:hAnsi="Wingdings"/>
+                <w:noProof/>
+                <w:lang w:val="en-US"/>
+              </w:rPr>
+              <w:t></w:t>
+            </w:r>
+            <w:r>
+              <w:rPr>
+                <w:rFonts w:eastAsiaTheme="minorEastAsia"/>
+                <w:noProof/>
+                <w:kern w:val="0"/>
+                <w:lang w:val="en-US"/>
+                <w14:ligatures w14:val="none"/>
+              </w:rPr>
+              <w:tab/>
+            </w:r>
+            <w:r>
+              <w:rPr>
+                <w:rStyle w:val="Hyperlink"/>
+                <w:noProof/>
+                <w:lang w:val="en-US"/>
+              </w:rPr>
+              <w:t>ENDUROSAT Technical Task version 1.0.0 – Master-Slave State Synchronization Using freeRTOS</w:t>
+            </w:r>
+            <w:r>
+              <w:rPr>
+                <w:noProof/>
+                <w:webHidden/>
+              </w:rPr>
+              <w:tab/>
+            </w:r>
+            <w:r>
+              <w:rPr>
+                <w:noProof/>
+                <w:webHidden/>
+              </w:rPr>
+              <w:fldChar w:fldCharType="begin"/>
+            </w:r>
+            <w:r>
+              <w:rPr>
+                <w:noProof/>
+                <w:webHidden/>
+              </w:rPr>
+              <w:instrText xml:space="preserve"> PAGEREF _Toc185764721 \h </w:instrText>
+            </w:r>
+            <w:r>
+              <w:rPr>
+                <w:noProof/>
+                <w:webHidden/>
+              </w:rPr>
+            </w:r>
+            <w:r>
+              <w:rPr>
+                <w:noProof/>
+                <w:webHidden/>
+              </w:rPr>
+              <w:fldChar w:fldCharType="separate"/>
+            </w:r>
+            <w:r>
+              <w:rPr>
+                <w:noProof/>
+                <w:webHidden/>
+              </w:rPr>
+              <w:t>4</w:t>
+            </w:r>
+            <w:r>
+              <w:rPr>
+                <w:noProof/>
+                <w:webHidden/>
+              </w:rPr>
+              <w:fldChar w:fldCharType="end"/>
+            </w:r>
+          </w:hyperlink>
+        </w:p>
+        <w:p>
+          <w:pPr>
+            <w:pStyle w:val="TOC2"/>
+            <w:tabs>
+              <w:tab w:val="left" w:pos="660"/>
+              <w:tab w:val="right" w:leader="dot" w:pos="9016"/>
+            </w:tabs>
+            <w:rPr>
+              <w:rFonts w:eastAsiaTheme="minorEastAsia"/>
+              <w:noProof/>
+              <w:kern w:val="0"/>
+              <w:lang w:val="en-US"/>
+              <w14:ligatures w14:val="none"/>
+            </w:rPr>
+          </w:pPr>
+          <w:hyperlink w:anchor="_Toc185764722" w:history="1">
+            <w:r>
+              <w:rPr>
+                <w:rStyle w:val="Hyperlink"/>
+                <w:rFonts w:ascii="Wingdings" w:hAnsi="Wingdings"/>
+                <w:noProof/>
+                <w:lang w:val="en-US"/>
+              </w:rPr>
+              <w:t></w:t>
+            </w:r>
+            <w:r>
+              <w:rPr>
+                <w:rFonts w:eastAsiaTheme="minorEastAsia"/>
+                <w:noProof/>
+                <w:kern w:val="0"/>
+                <w:lang w:val="en-US"/>
+                <w14:ligatures w14:val="none"/>
+              </w:rPr>
+              <w:tab/>
+            </w:r>
+            <w:r>
+              <w:rPr>
+                <w:rStyle w:val="Hyperlink"/>
+                <w:noProof/>
+                <w:lang w:val="en-US"/>
+              </w:rPr>
+              <w:t>This task solution has two resources.</w:t>
+            </w:r>
+            <w:r>
+              <w:rPr>
+                <w:noProof/>
+                <w:webHidden/>
+              </w:rPr>
+              <w:tab/>
+            </w:r>
+            <w:r>
+              <w:rPr>
+                <w:noProof/>
+                <w:webHidden/>
+              </w:rPr>
+              <w:fldChar w:fldCharType="begin"/>
+            </w:r>
+            <w:r>
+              <w:rPr>
+                <w:noProof/>
+                <w:webHidden/>
+              </w:rPr>
+              <w:instrText xml:space="preserve"> PAGEREF _Toc185764722 \h </w:instrText>
+            </w:r>
+            <w:r>
+              <w:rPr>
+                <w:noProof/>
+                <w:webHidden/>
+              </w:rPr>
+            </w:r>
+            <w:r>
+              <w:rPr>
+                <w:noProof/>
+                <w:webHidden/>
+              </w:rPr>
+              <w:fldChar w:fldCharType="separate"/>
+            </w:r>
+            <w:r>
+              <w:rPr>
+                <w:noProof/>
+                <w:webHidden/>
+              </w:rPr>
+              <w:t>4</w:t>
+            </w:r>
+            <w:r>
+              <w:rPr>
+                <w:noProof/>
+                <w:webHidden/>
+              </w:rPr>
+              <w:fldChar w:fldCharType="end"/>
+            </w:r>
+          </w:hyperlink>
+        </w:p>
+        <w:p>
+          <w:pPr>
+            <w:pStyle w:val="TOC1"/>
+            <w:tabs>
+              <w:tab w:val="left" w:pos="440"/>
+              <w:tab w:val="right" w:leader="dot" w:pos="9016"/>
+            </w:tabs>
+            <w:rPr>
+              <w:rFonts w:eastAsiaTheme="minorEastAsia"/>
+              <w:noProof/>
+              <w:kern w:val="0"/>
+              <w:lang w:val="en-US"/>
+              <w14:ligatures w14:val="none"/>
+            </w:rPr>
+          </w:pPr>
+          <w:hyperlink w:anchor="_Toc185764723" w:history="1">
+            <w:r>
+              <w:rPr>
+                <w:rStyle w:val="Hyperlink"/>
+                <w:noProof/>
+                <w:lang w:val="en-US"/>
+              </w:rPr>
+              <w:t>6.</w:t>
+            </w:r>
+            <w:r>
+              <w:rPr>
+                <w:rFonts w:eastAsiaTheme="minorEastAsia"/>
+                <w:noProof/>
+                <w:kern w:val="0"/>
+                <w:lang w:val="en-US"/>
+                <w14:ligatures w14:val="none"/>
+              </w:rPr>
+              <w:tab/>
+            </w:r>
+            <w:r>
+              <w:rPr>
+                <w:rStyle w:val="Hyperlink"/>
+                <w:noProof/>
+              </w:rPr>
+              <w:t>How</w:t>
+            </w:r>
+            <w:r>
+              <w:rPr>
+                <w:rStyle w:val="Hyperlink"/>
+                <w:noProof/>
+                <w:lang w:val="en-US"/>
+              </w:rPr>
+              <w:t xml:space="preserve"> to </w:t>
+            </w:r>
+            <w:r>
+              <w:rPr>
+                <w:rStyle w:val="Hyperlink"/>
+                <w:noProof/>
+              </w:rPr>
+              <w:t>run</w:t>
+            </w:r>
+            <w:r>
+              <w:rPr>
+                <w:rStyle w:val="Hyperlink"/>
+                <w:noProof/>
+                <w:lang w:val="en-US"/>
+              </w:rPr>
+              <w:t xml:space="preserve"> demo</w:t>
+            </w:r>
+            <w:r>
+              <w:rPr>
+                <w:noProof/>
+                <w:webHidden/>
+              </w:rPr>
+              <w:tab/>
+            </w:r>
+            <w:r>
+              <w:rPr>
+                <w:noProof/>
+                <w:webHidden/>
+              </w:rPr>
+              <w:fldChar w:fldCharType="begin"/>
+            </w:r>
+            <w:r>
+              <w:rPr>
+                <w:noProof/>
+                <w:webHidden/>
+              </w:rPr>
+              <w:instrText xml:space="preserve"> PAGEREF _Toc185764723 \h </w:instrText>
+            </w:r>
+            <w:r>
+              <w:rPr>
+                <w:noProof/>
+                <w:webHidden/>
+              </w:rPr>
+            </w:r>
+            <w:r>
+              <w:rPr>
+                <w:noProof/>
+                <w:webHidden/>
+              </w:rPr>
+              <w:fldChar w:fldCharType="separate"/>
+            </w:r>
+            <w:r>
+              <w:rPr>
+                <w:noProof/>
+                <w:webHidden/>
+              </w:rPr>
+              <w:t>4</w:t>
+            </w:r>
+            <w:r>
+              <w:rPr>
+                <w:noProof/>
+                <w:webHidden/>
+              </w:rPr>
+              <w:fldChar w:fldCharType="end"/>
+            </w:r>
+          </w:hyperlink>
+        </w:p>
+        <w:p>
+          <w:r>
+            <w:rPr>
+              <w:b/>
+              <w:bCs/>
+              <w:noProof/>
+            </w:rPr>
+            <w:fldChar w:fldCharType="end"/>
+          </w:r>
+        </w:p>
+      </w:sdtContent>
+    </w:sdt>
+    <w:p>
+      <w:pPr>
+        <w:rPr>
+          <w:lang w:val="en-US"/>
+        </w:rPr>
+      </w:pPr>
+    </w:p>
+    <w:p>
+      <w:pPr>
+        <w:rPr>
+          <w:lang w:val="en-US"/>
+        </w:rPr>
+      </w:pPr>
+    </w:p>
+    <w:p>
+      <w:pPr>
+        <w:rPr>
+          <w:lang w:val="en-US"/>
+        </w:rPr>
+      </w:pPr>
+    </w:p>
+    <w:p>
+      <w:pPr>
+        <w:rPr>
+          <w:lang w:val="en-US"/>
+        </w:rPr>
+      </w:pPr>
+    </w:p>
+    <w:p>
+      <w:pPr>
+        <w:pStyle w:val="Heading1"/>
+        <w:numPr>
+          <w:ilvl w:val="0"/>
+          <w:numId w:val="3"/>
+        </w:numPr>
+        <w:rPr>
+          <w:lang w:val="en-US"/>
+        </w:rPr>
+      </w:pPr>
+      <w:bookmarkStart w:id="1" w:name="_Toc185764715"/>
+      <w:r>
+        <w:rPr>
+          <w:lang w:val="en-US"/>
+        </w:rPr>
+        <w:t>Prerequisites</w:t>
+      </w:r>
+      <w:bookmarkEnd w:id="1"/>
+    </w:p>
+    <w:p>
+      <w:pPr>
+        <w:ind w:left="708"/>
+        <w:rPr>
+          <w:lang w:val="en-US"/>
+        </w:rPr>
+      </w:pPr>
+      <w:r>
+        <w:t>Project</w:t>
+      </w:r>
+      <w:r>
+        <w:rPr>
+          <w:lang w:val="en-US"/>
+        </w:rPr>
+        <w:t xml:space="preserve"> is realized over Windows host system</w:t>
+      </w:r>
+    </w:p>
+    <w:p>
+      <w:pPr>
+        <w:pStyle w:val="Heading2"/>
+        <w:numPr>
+          <w:ilvl w:val="2"/>
+          <w:numId w:val="5"/>
+        </w:numPr>
+        <w:rPr>
+          <w:lang w:val="en-US"/>
+        </w:rPr>
+      </w:pPr>
+      <w:bookmarkStart w:id="2" w:name="_Toc185764716"/>
+      <w:r>
+        <w:rPr>
+          <w:lang w:val="en-US"/>
+        </w:rPr>
+        <w:t>A toolchain for compiling and editing a project is realized with help of</w:t>
+      </w:r>
+      <w:bookmarkEnd w:id="2"/>
     </w:p>
     <w:p>
       <w:pPr>
         <w:pStyle w:val="ListParagraph"/>
         <w:numPr>
-          <w:ilvl w:val="0"/>
+          <w:ilvl w:val="2"/>
           <w:numId w:val="2"/>
         </w:numPr>
         <w:rPr>
@@ -39,8 +1098,189 @@
         <w:rPr>
           <w:lang w:val="en-US"/>
         </w:rPr>
+        <w:t>MinGW</w:t>
+      </w:r>
+    </w:p>
+    <w:p>
+      <w:pPr>
+        <w:pStyle w:val="ListParagraph"/>
+        <w:numPr>
+          <w:ilvl w:val="2"/>
+          <w:numId w:val="2"/>
+        </w:numPr>
+        <w:rPr>
+          <w:lang w:val="en-US"/>
+        </w:rPr>
+      </w:pPr>
+      <w:r>
+        <w:rPr>
+          <w:lang w:val="en-US"/>
+        </w:rPr>
+        <w:t>Arm-none-</w:t>
+      </w:r>
+      <w:proofErr w:type="spellStart"/>
+      <w:r>
+        <w:rPr>
+          <w:lang w:val="en-US"/>
+        </w:rPr>
+        <w:t>eabi</w:t>
+      </w:r>
+      <w:proofErr w:type="spellEnd"/>
+      <w:r>
+        <w:rPr>
+          <w:lang w:val="en-US"/>
+        </w:rPr>
+        <w:t xml:space="preserve"> (</w:t>
+      </w:r>
+      <w:r>
+        <w:rPr>
+          <w:lang w:val="en-US"/>
+        </w:rPr>
+        <w:t>gcc-arm-none-eabi-10.3-2021.10-win32</w:t>
+      </w:r>
+      <w:r>
+        <w:rPr>
+          <w:lang w:val="en-US"/>
+        </w:rPr>
+        <w:t>)</w:t>
+      </w:r>
+    </w:p>
+    <w:p>
+      <w:pPr>
+        <w:pStyle w:val="ListParagraph"/>
+        <w:numPr>
+          <w:ilvl w:val="2"/>
+          <w:numId w:val="2"/>
+        </w:numPr>
+        <w:rPr>
+          <w:lang w:val="en-US"/>
+        </w:rPr>
+      </w:pPr>
+      <w:r>
+        <w:rPr>
+          <w:lang w:val="en-US"/>
+        </w:rPr>
+        <w:t xml:space="preserve">Embedded OS version - </w:t>
+      </w:r>
+      <w:r>
+        <w:rPr>
+          <w:lang w:val="en-US"/>
+        </w:rPr>
+        <w:t>FreeRTOSv202212.01</w:t>
+      </w:r>
+      <w:r>
+        <w:rPr>
+          <w:lang w:val="en-US"/>
+        </w:rPr>
+        <w:t xml:space="preserve"> (DEMO CORTEX_MPS2_QEMU_IAR_GCC</w:t>
+      </w:r>
+    </w:p>
+    <w:p>
+      <w:pPr>
+        <w:pStyle w:val="ListParagraph"/>
+        <w:numPr>
+          <w:ilvl w:val="2"/>
+          <w:numId w:val="2"/>
+        </w:numPr>
+        <w:rPr>
+          <w:lang w:val="en-US"/>
+        </w:rPr>
+      </w:pPr>
+      <w:r>
+        <w:rPr>
+          <w:lang w:val="en-US"/>
+        </w:rPr>
+        <w:t>QEMU simulation program for ARM (</w:t>
+      </w:r>
+      <w:r>
+        <w:rPr>
+          <w:lang w:val="en-US"/>
+        </w:rPr>
+        <w:t>qemu-w64-setup-20241124.exe</w:t>
+      </w:r>
+      <w:r>
+        <w:rPr>
+          <w:lang w:val="en-US"/>
+        </w:rPr>
+        <w:t>)</w:t>
+      </w:r>
+    </w:p>
+    <w:p>
+      <w:pPr>
+        <w:pStyle w:val="ListParagraph"/>
+        <w:numPr>
+          <w:ilvl w:val="2"/>
+          <w:numId w:val="2"/>
+        </w:numPr>
+        <w:rPr>
+          <w:lang w:val="en-US"/>
+        </w:rPr>
+      </w:pPr>
+      <w:r>
+        <w:rPr>
+          <w:lang w:val="en-US"/>
+        </w:rPr>
+        <w:t xml:space="preserve">Project is realized over Eclipse IDE and </w:t>
+      </w:r>
+      <w:r>
+        <w:rPr>
+          <w:lang w:val="en-US"/>
+        </w:rPr>
+        <w:t>FreeRTOSv202212.01</w:t>
+      </w:r>
+    </w:p>
+    <w:p>
+      <w:pPr>
+        <w:pStyle w:val="ListParagraph"/>
+        <w:numPr>
+          <w:ilvl w:val="2"/>
+          <w:numId w:val="2"/>
+        </w:numPr>
+        <w:rPr>
+          <w:lang w:val="en-US"/>
+        </w:rPr>
+      </w:pPr>
+      <w:r>
+        <w:rPr>
+          <w:lang w:val="en-US"/>
+        </w:rPr>
+        <w:t>Git Bash support</w:t>
+      </w:r>
+    </w:p>
+    <w:p>
+      <w:pPr>
+        <w:ind w:left="708"/>
+        <w:rPr>
+          <w:lang w:val="en-US"/>
+        </w:rPr>
+      </w:pPr>
+      <w:r>
+        <w:rPr>
+          <w:lang w:val="en-US"/>
+        </w:rPr>
+        <w:t>To run a demo, without IDE and debugger, only QEMU and Git Bash are required.</w:t>
+      </w:r>
+    </w:p>
+    <w:p>
+      <w:pPr>
+        <w:pStyle w:val="Heading1"/>
+        <w:numPr>
+          <w:ilvl w:val="0"/>
+          <w:numId w:val="3"/>
+        </w:numPr>
+        <w:rPr>
+          <w:lang w:val="en-US"/>
+        </w:rPr>
+      </w:pPr>
+      <w:bookmarkStart w:id="3" w:name="_Toc185764717"/>
+      <w:r>
+        <w:rPr>
+          <w:lang w:val="en-US"/>
+        </w:rPr>
+        <w:lastRenderedPageBreak/>
         <w:t>Solution short description</w:t>
       </w:r>
+      <w:bookmarkEnd w:id="3"/>
     </w:p>
     <w:p>
       <w:pPr>
@@ -134,11 +1374,19 @@
           <w:lang w:val="en-US"/>
         </w:rPr>
       </w:pPr>
-      <w:r>
-        <w:rPr>
-          <w:lang w:val="en-US"/>
-        </w:rPr>
-        <w:t>ESAT_MasterMain(</w:t>
+      <w:proofErr w:type="spellStart"/>
+      <w:r>
+        <w:rPr>
+          <w:lang w:val="en-US"/>
+        </w:rPr>
+        <w:t>ESAT_MasterMain</w:t>
+      </w:r>
+      <w:proofErr w:type="spellEnd"/>
+      <w:r>
+        <w:rPr>
+          <w:lang w:val="en-US"/>
+        </w:rPr>
+        <w:t>(</w:t>
       </w:r>
       <w:r>
         <w:rPr>
@@ -164,11 +1412,19 @@
           <w:lang w:val="en-US"/>
         </w:rPr>
       </w:pPr>
-      <w:r>
-        <w:rPr>
-          <w:lang w:val="en-US"/>
-        </w:rPr>
-        <w:t>ESAT_Slave(</w:t>
+      <w:proofErr w:type="spellStart"/>
+      <w:r>
+        <w:rPr>
+          <w:lang w:val="en-US"/>
+        </w:rPr>
+        <w:t>ESAT_Slave</w:t>
+      </w:r>
+      <w:proofErr w:type="spellEnd"/>
+      <w:r>
+        <w:rPr>
+          <w:lang w:val="en-US"/>
+        </w:rPr>
+        <w:t>(</w:t>
       </w:r>
       <w:r>
         <w:rPr>
@@ -193,86 +1449,175 @@
         <w:rPr>
           <w:lang w:val="en-US"/>
         </w:rPr>
-        <w:t>Master (ESAT_MasterMain) frequently requests states of Slave (ESAT_Slave). According to current Slave state, Master prints status on console, or request additional details when slave is in ACTIVE state.</w:t>
-      </w:r>
-    </w:p>
-    <w:p>
-      <w:pPr>
-        <w:rPr>
-          <w:lang w:val="en-US"/>
-        </w:rPr>
-      </w:pPr>
+        <w:t>Master (</w:t>
+      </w:r>
+      <w:proofErr w:type="spellStart"/>
+      <w:r>
+        <w:rPr>
+          <w:lang w:val="en-US"/>
+        </w:rPr>
+        <w:t>ESAT_MasterMain</w:t>
+      </w:r>
+      <w:proofErr w:type="spellEnd"/>
+      <w:r>
+        <w:rPr>
+          <w:lang w:val="en-US"/>
+        </w:rPr>
+        <w:t>) frequently requests states of Slave (</w:t>
+      </w:r>
+      <w:proofErr w:type="spellStart"/>
+      <w:r>
+        <w:rPr>
+          <w:lang w:val="en-US"/>
+        </w:rPr>
+        <w:t>ESAT_Slave</w:t>
+      </w:r>
+      <w:proofErr w:type="spellEnd"/>
+      <w:r>
+        <w:rPr>
+          <w:lang w:val="en-US"/>
+        </w:rPr>
+        <w:t>). According to current Slave state, Master prints status on console, or request additional details when slave is in ACTIVE state.</w:t>
+      </w:r>
+    </w:p>
+    <w:p>
+      <w:pPr>
+        <w:rPr>
+          <w:lang w:val="en-US"/>
+        </w:rPr>
+      </w:pPr>
+      <w:r>
+        <w:rPr>
+          <w:lang w:val="en-US"/>
+        </w:rPr>
+        <w:t>If Slave face ERROR, it logs it and Master send command to reset Slave condition.</w:t>
+      </w:r>
+    </w:p>
+    <w:p>
+      <w:pPr>
+        <w:rPr>
+          <w:lang w:val="en-US"/>
+        </w:rPr>
+      </w:pPr>
+      <w:r>
+        <w:rPr>
+          <w:lang w:val="en-US"/>
+        </w:rPr>
+        <w:t>For changing Master/Slave states a pseudo-random generator is used.</w:t>
+      </w:r>
+    </w:p>
+    <w:p>
+      <w:pPr>
+        <w:rPr>
+          <w:lang w:val="en-US"/>
+        </w:rPr>
+      </w:pPr>
+      <w:r>
+        <w:rPr>
+          <w:lang w:val="en-US"/>
+        </w:rPr>
+        <w:t>Two tasks</w:t>
+      </w:r>
+      <w:r>
+        <w:rPr>
+          <w:lang w:val="en-US"/>
+        </w:rPr>
+        <w:t xml:space="preserve"> are configured in </w:t>
+      </w:r>
+      <w:proofErr w:type="spellStart"/>
+      <w:r>
+        <w:rPr>
+          <w:lang w:val="en-US"/>
+        </w:rPr>
+        <w:t>FreeRTOS</w:t>
+      </w:r>
+      <w:proofErr w:type="spellEnd"/>
+      <w:r>
+        <w:rPr>
+          <w:lang w:val="en-US"/>
+        </w:rPr>
+        <w:t xml:space="preserve"> and communication between Device A/Device B is realized across </w:t>
+      </w:r>
+      <w:proofErr w:type="spellStart"/>
+      <w:r>
+        <w:rPr>
+          <w:lang w:val="en-US"/>
+        </w:rPr>
+        <w:t>freeRTOS</w:t>
+      </w:r>
+      <w:proofErr w:type="spellEnd"/>
+      <w:r>
+        <w:rPr>
+          <w:lang w:val="en-US"/>
+        </w:rPr>
+        <w:t xml:space="preserve"> Queue mechanism.</w:t>
+      </w:r>
+    </w:p>
+    <w:p>
+      <w:pPr>
+        <w:rPr>
+          <w:lang w:val="en-US"/>
+        </w:rPr>
+      </w:pPr>
+      <w:r>
+        <w:rPr>
+          <w:lang w:val="en-US"/>
+        </w:rPr>
+        <w:t xml:space="preserve">This task is based on QEMU </w:t>
+      </w:r>
+      <w:r>
+        <w:rPr>
+          <w:lang w:val="en-US"/>
+        </w:rPr>
+        <w:t>simulation,</w:t>
+      </w:r>
+      <w:r>
+        <w:rPr>
+          <w:lang w:val="en-US"/>
+        </w:rPr>
+        <w:t xml:space="preserve"> and NO additional hardware required.</w:t>
+      </w:r>
+    </w:p>
+    <w:p>
+      <w:pPr>
+        <w:pStyle w:val="Heading1"/>
+        <w:numPr>
+          <w:ilvl w:val="0"/>
+          <w:numId w:val="3"/>
+        </w:numPr>
+        <w:rPr>
+          <w:lang w:val="en-US"/>
+        </w:rPr>
+      </w:pPr>
+      <w:bookmarkStart w:id="4" w:name="_Toc185764718"/>
       <w:r>
         <w:rPr>
           <w:lang w:val="en-US"/>
         </w:rPr>
         <w:lastRenderedPageBreak/>
-        <w:t>If Slave face ERROR, it logs it and Master send command to reset Slave condition.</w:t>
-      </w:r>
-    </w:p>
-    <w:p>
-      <w:pPr>
-        <w:rPr>
-          <w:lang w:val="en-US"/>
-        </w:rPr>
-      </w:pPr>
-      <w:r>
-        <w:rPr>
-          <w:lang w:val="en-US"/>
-        </w:rPr>
-        <w:t>For changing Master/Slave states a pseudo-random generator is used.</w:t>
-      </w:r>
-    </w:p>
-    <w:p>
-      <w:pPr>
-        <w:rPr>
-          <w:lang w:val="en-US"/>
-        </w:rPr>
-      </w:pPr>
-      <w:r>
-        <w:rPr>
-          <w:lang w:val="en-US"/>
-        </w:rPr>
-        <w:t>Two tasks</w:t>
-      </w:r>
-      <w:r>
-        <w:rPr>
-          <w:lang w:val="en-US"/>
-        </w:rPr>
-        <w:t xml:space="preserve"> are configured in FreeRTOS and communication between Device A/Device B is realized across freeRTOS Queue mechanism.</w:t>
-      </w:r>
-    </w:p>
-    <w:p>
-      <w:pPr>
-        <w:rPr>
-          <w:lang w:val="en-US"/>
-        </w:rPr>
-      </w:pPr>
-      <w:r>
-        <w:rPr>
-          <w:lang w:val="en-US"/>
-        </w:rPr>
-        <w:t xml:space="preserve">This task is based on QEMU </w:t>
-      </w:r>
-      <w:r>
-        <w:rPr>
-          <w:lang w:val="en-US"/>
-        </w:rPr>
-        <w:t>simulation,</w:t>
-      </w:r>
-      <w:r>
-        <w:rPr>
-          <w:lang w:val="en-US"/>
-        </w:rPr>
-        <w:t xml:space="preserve"> and NO additional hardware required.</w:t>
-      </w:r>
-    </w:p>
-    <w:p>
-      <w:pPr>
-        <w:rPr>
-          <w:lang w:val="en-US"/>
-        </w:rPr>
-      </w:pPr>
+        <w:t>Sequence diagram of Master/Slave</w:t>
+      </w:r>
+      <w:bookmarkEnd w:id="4"/>
+    </w:p>
+    <w:p>
+      <w:pPr>
+        <w:rPr>
+          <w:lang w:val="en-US"/>
+        </w:rPr>
+      </w:pPr>
+    </w:p>
+    <w:p>
+      <w:pPr>
+        <w:rPr>
+          <w:lang w:val="en-US"/>
+        </w:rPr>
+      </w:pPr>
+      <w:r>
+        <w:rPr>
+          <w:lang w:val="en-US"/>
+        </w:rPr>
+        <w:t>Sequence diagram of Master and Slave components show internal work sequence of each side.</w:t>
+      </w:r>
     </w:p>
     <w:p>
       <w:pPr>
@@ -340,49 +1685,112 @@
         </w:rPr>
         <w:t>At picture 2 a detailed sequence diagram is shown.</w:t>
       </w:r>
-    </w:p>
-    <w:p>
-      <w:pPr>
-        <w:rPr>
-          <w:lang w:val="en-US"/>
-        </w:rPr>
-      </w:pPr>
-    </w:p>
-    <w:p>
-      <w:pPr>
-        <w:pStyle w:val="ListParagraph"/>
+      <w:r>
+        <w:rPr>
+          <w:lang w:val="en-US"/>
+        </w:rPr>
+        <w:t xml:space="preserve"> Master component is hosted on </w:t>
+      </w:r>
+      <w:proofErr w:type="spellStart"/>
+      <w:r>
+        <w:rPr>
+          <w:lang w:val="en-US"/>
+        </w:rPr>
+        <w:t>freeRTOS</w:t>
+      </w:r>
+      <w:proofErr w:type="spellEnd"/>
+      <w:r>
+        <w:rPr>
+          <w:lang w:val="en-US"/>
+        </w:rPr>
+        <w:t xml:space="preserve"> Send Task and Slave component operate in </w:t>
+      </w:r>
+      <w:proofErr w:type="spellStart"/>
+      <w:r>
+        <w:rPr>
+          <w:lang w:val="en-US"/>
+        </w:rPr>
+        <w:t>freeRTOS</w:t>
+      </w:r>
+      <w:proofErr w:type="spellEnd"/>
+      <w:r>
+        <w:rPr>
+          <w:lang w:val="en-US"/>
+        </w:rPr>
+        <w:t xml:space="preserve"> Receive Task.</w:t>
+      </w:r>
+    </w:p>
+    <w:p>
+      <w:pPr>
+        <w:rPr>
+          <w:lang w:val="en-US"/>
+        </w:rPr>
+      </w:pPr>
+    </w:p>
+    <w:p>
+      <w:pPr>
+        <w:pStyle w:val="Heading1"/>
         <w:numPr>
           <w:ilvl w:val="0"/>
-          <w:numId w:val="2"/>
+          <w:numId w:val="3"/>
         </w:numPr>
         <w:rPr>
           <w:lang w:val="en-US"/>
         </w:rPr>
       </w:pPr>
-      <w:r>
-        <w:rPr>
-          <w:lang w:val="en-US"/>
-        </w:rPr>
-        <w:t>ESAT_MasterSlave files description</w:t>
-      </w:r>
+      <w:bookmarkStart w:id="5" w:name="_Toc185764719"/>
+      <w:r>
+        <w:lastRenderedPageBreak/>
+        <w:t>ESAT</w:t>
+      </w:r>
+      <w:r>
+        <w:rPr>
+          <w:lang w:val="en-US"/>
+        </w:rPr>
+        <w:t>_</w:t>
+      </w:r>
+      <w:proofErr w:type="spellStart"/>
+      <w:r>
+        <w:rPr>
+          <w:lang w:val="en-US"/>
+        </w:rPr>
+        <w:t>MasterSlave</w:t>
+      </w:r>
+      <w:proofErr w:type="spellEnd"/>
+      <w:r>
+        <w:rPr>
+          <w:lang w:val="en-US"/>
+        </w:rPr>
+        <w:t xml:space="preserve"> files description</w:t>
+      </w:r>
+      <w:bookmarkEnd w:id="5"/>
+    </w:p>
+    <w:p>
+      <w:pPr>
+        <w:rPr>
+          <w:lang w:val="en-US"/>
+        </w:rPr>
+      </w:pPr>
     </w:p>
     <w:p>
       <w:pPr>
         <w:pStyle w:val="ListParagraph"/>
         <w:numPr>
           <w:ilvl w:val="1"/>
-          <w:numId w:val="2"/>
+          <w:numId w:val="5"/>
         </w:numPr>
         <w:rPr>
           <w:lang w:val="en-US"/>
         </w:rPr>
       </w:pPr>
+      <w:proofErr w:type="spellStart"/>
       <w:r>
         <w:rPr>
           <w:lang w:val="en-US"/>
         </w:rPr>
         <w:t>ESAT_Master.c</w:t>
       </w:r>
+      <w:proofErr w:type="spellEnd"/>
       <w:r>
         <w:rPr>
           <w:lang w:val="en-US"/>
@@ -392,17 +1800,19 @@
       <w:r>
         <w:t xml:space="preserve"> </w:t>
       </w:r>
-      <w:r>
-        <w:rPr>
-          <w:lang w:val="en-US"/>
-        </w:rPr>
-        <w:t>ESAT_Master</w:t>
-      </w:r>
-      <w:r>
-        <w:rPr>
-          <w:lang w:val="en-US"/>
-        </w:rPr>
-        <w:t>.h – describe Device A (Master) part.</w:t>
+      <w:proofErr w:type="spellStart"/>
+      <w:r>
+        <w:rPr>
+          <w:lang w:val="en-US"/>
+        </w:rPr>
+        <w:t>ESAT_Master.h</w:t>
+      </w:r>
+      <w:proofErr w:type="spellEnd"/>
+      <w:r>
+        <w:rPr>
+          <w:lang w:val="en-US"/>
+        </w:rPr>
+        <w:t xml:space="preserve"> – describe Device A (Master) part.</w:t>
       </w:r>
     </w:p>
     <w:p>
@@ -410,18 +1820,20 @@
         <w:pStyle w:val="ListParagraph"/>
         <w:numPr>
           <w:ilvl w:val="1"/>
-          <w:numId w:val="2"/>
+          <w:numId w:val="5"/>
         </w:numPr>
         <w:rPr>
           <w:lang w:val="en-US"/>
         </w:rPr>
       </w:pPr>
+      <w:proofErr w:type="spellStart"/>
       <w:r>
         <w:rPr>
           <w:lang w:val="en-US"/>
         </w:rPr>
         <w:t>ESAT_Slave.c</w:t>
       </w:r>
+      <w:proofErr w:type="spellEnd"/>
       <w:r>
         <w:rPr>
           <w:lang w:val="en-US"/>
@@ -431,17 +1843,19 @@
       <w:r>
         <w:t xml:space="preserve"> </w:t>
       </w:r>
-      <w:r>
-        <w:rPr>
-          <w:lang w:val="en-US"/>
-        </w:rPr>
-        <w:t>ESAT_Slave.</w:t>
-      </w:r>
-      <w:r>
-        <w:rPr>
-          <w:lang w:val="en-US"/>
-        </w:rPr>
-        <w:t>h – describe Device B (Slave) part.</w:t>
+      <w:proofErr w:type="spellStart"/>
+      <w:r>
+        <w:rPr>
+          <w:lang w:val="en-US"/>
+        </w:rPr>
+        <w:t>ESAT_Slave.h</w:t>
+      </w:r>
+      <w:proofErr w:type="spellEnd"/>
+      <w:r>
+        <w:rPr>
+          <w:lang w:val="en-US"/>
+        </w:rPr>
+        <w:t xml:space="preserve"> – describe Device B (Slave) part.</w:t>
       </w:r>
     </w:p>
     <w:p>
@@ -449,18 +1863,20 @@
         <w:pStyle w:val="ListParagraph"/>
         <w:numPr>
           <w:ilvl w:val="1"/>
-          <w:numId w:val="2"/>
+          <w:numId w:val="5"/>
         </w:numPr>
         <w:rPr>
           <w:lang w:val="en-US"/>
         </w:rPr>
       </w:pPr>
+      <w:proofErr w:type="spellStart"/>
       <w:r>
         <w:rPr>
           <w:lang w:val="en-US"/>
         </w:rPr>
         <w:t>ESAT_MS_Types.h</w:t>
       </w:r>
+      <w:proofErr w:type="spellEnd"/>
       <w:r>
         <w:rPr>
           <w:lang w:val="en-US"/>
@@ -470,17 +1886,81 @@
     </w:p>
     <w:p>
       <w:pPr>
-        <w:rPr>
-          <w:lang w:val="en-US"/>
-        </w:rPr>
-      </w:pPr>
+        <w:pStyle w:val="Heading1"/>
+        <w:numPr>
+          <w:ilvl w:val="0"/>
+          <w:numId w:val="3"/>
+        </w:numPr>
+        <w:rPr>
+          <w:lang w:val="en-US"/>
+        </w:rPr>
+      </w:pPr>
+      <w:bookmarkStart w:id="6" w:name="_Toc185764720"/>
+      <w:r>
+        <w:t>Additional</w:t>
+      </w:r>
+      <w:r>
+        <w:rPr>
+          <w:lang w:val="en-US"/>
+        </w:rPr>
+        <w:t xml:space="preserve"> resources</w:t>
+      </w:r>
+      <w:bookmarkEnd w:id="6"/>
+    </w:p>
+    <w:p>
+      <w:pPr>
+        <w:pStyle w:val="Heading2"/>
+        <w:numPr>
+          <w:ilvl w:val="0"/>
+          <w:numId w:val="10"/>
+        </w:numPr>
+        <w:rPr>
+          <w:lang w:val="en-US"/>
+        </w:rPr>
+      </w:pPr>
+      <w:bookmarkStart w:id="7" w:name="_Toc185764721"/>
+      <w:r>
+        <w:rPr>
+          <w:lang w:val="en-US"/>
+        </w:rPr>
+        <w:t xml:space="preserve">ENDUROSAT Technical Task version 1.0.0 – Master-Slave State Synchronization Using </w:t>
+      </w:r>
+      <w:proofErr w:type="spellStart"/>
+      <w:r>
+        <w:rPr>
+          <w:lang w:val="en-US"/>
+        </w:rPr>
+        <w:t>freeRTOS</w:t>
+      </w:r>
+      <w:bookmarkEnd w:id="7"/>
+      <w:proofErr w:type="spellEnd"/>
+    </w:p>
+    <w:p>
+      <w:pPr>
+        <w:pStyle w:val="Heading2"/>
+        <w:numPr>
+          <w:ilvl w:val="2"/>
+          <w:numId w:val="10"/>
+        </w:numPr>
+        <w:rPr>
+          <w:lang w:val="en-US"/>
+        </w:rPr>
+      </w:pPr>
+      <w:bookmarkStart w:id="8" w:name="_Toc185764722"/>
+      <w:r>
+        <w:rPr>
+          <w:lang w:val="en-US"/>
+        </w:rPr>
+        <w:t>This task solution has two resources.</w:t>
+      </w:r>
+      <w:bookmarkEnd w:id="8"/>
     </w:p>
     <w:p>
       <w:pPr>
         <w:pStyle w:val="ListParagraph"/>
         <w:numPr>
-          <w:ilvl w:val="0"/>
-          <w:numId w:val="2"/>
+          <w:ilvl w:val="4"/>
+          <w:numId w:val="8"/>
         </w:numPr>
         <w:rPr>
           <w:lang w:val="en-US"/>
@@ -490,216 +1970,26 @@
         <w:rPr>
           <w:lang w:val="en-US"/>
         </w:rPr>
-        <w:t>Tools required</w:t>
-      </w:r>
-      <w:r>
-        <w:rPr>
-          <w:lang w:val="en-US"/>
-        </w:rPr>
-        <w:t xml:space="preserve"> run a project</w:t>
-      </w:r>
-      <w:r>
-        <w:rPr>
-          <w:lang w:val="en-US"/>
-        </w:rPr>
-        <w:t>.</w:t>
+        <w:t xml:space="preserve">Mail based – mail details are </w:t>
+      </w:r>
+      <w:r>
+        <w:rPr>
+          <w:lang w:val="en-US"/>
+        </w:rPr>
+        <w:t>sent</w:t>
+      </w:r>
+      <w:r>
+        <w:rPr>
+          <w:lang w:val="en-US"/>
+        </w:rPr>
+        <w:t xml:space="preserve"> to author of the task.</w:t>
       </w:r>
     </w:p>
     <w:p>
       <w:pPr>
         <w:pStyle w:val="ListParagraph"/>
         <w:numPr>
-          <w:ilvl w:val="1"/>
-          <w:numId w:val="2"/>
-        </w:numPr>
-        <w:rPr>
-          <w:lang w:val="en-US"/>
-        </w:rPr>
-      </w:pPr>
-      <w:r>
-        <w:rPr>
-          <w:lang w:val="en-US"/>
-        </w:rPr>
-        <w:t xml:space="preserve">Project is realized over Eclipse IDE and </w:t>
-      </w:r>
-      <w:r>
-        <w:rPr>
-          <w:lang w:val="en-US"/>
-        </w:rPr>
-        <w:t>FreeRTOSv202212.01</w:t>
-      </w:r>
-    </w:p>
-    <w:p>
-      <w:pPr>
-        <w:pStyle w:val="ListParagraph"/>
-        <w:numPr>
-          <w:ilvl w:val="1"/>
-          <w:numId w:val="2"/>
-        </w:numPr>
-        <w:rPr>
-          <w:lang w:val="en-US"/>
-        </w:rPr>
-      </w:pPr>
-      <w:r>
-        <w:rPr>
-          <w:lang w:val="en-US"/>
-        </w:rPr>
-        <w:t>Toolchain required is based on MinGW, QEMU (</w:t>
-      </w:r>
-      <w:r>
-        <w:rPr>
-          <w:lang w:val="en-US"/>
-        </w:rPr>
-        <w:t>qemu-w64-setup-20241124.exe</w:t>
-      </w:r>
-      <w:r>
-        <w:rPr>
-          <w:lang w:val="en-US"/>
-        </w:rPr>
-        <w:t xml:space="preserve">) and </w:t>
-      </w:r>
-      <w:r>
-        <w:rPr>
-          <w:lang w:val="en-US"/>
-        </w:rPr>
-        <w:t>gcc-arm-none-eabi-10.3-2021.10-win32</w:t>
-      </w:r>
-      <w:r>
-        <w:rPr>
-          <w:lang w:val="en-US"/>
-        </w:rPr>
-        <w:t>.</w:t>
-      </w:r>
-    </w:p>
-    <w:p>
-      <w:pPr>
-        <w:pStyle w:val="ListParagraph"/>
-        <w:numPr>
-          <w:ilvl w:val="1"/>
-          <w:numId w:val="2"/>
-        </w:numPr>
-        <w:rPr>
-          <w:lang w:val="en-US"/>
-        </w:rPr>
-      </w:pPr>
-      <w:r>
-        <w:rPr>
-          <w:lang w:val="en-US"/>
-        </w:rPr>
-        <w:t>Git Bash support</w:t>
-      </w:r>
-    </w:p>
-    <w:p>
-      <w:pPr>
-        <w:ind w:left="708"/>
-        <w:rPr>
-          <w:lang w:val="en-US"/>
-        </w:rPr>
-      </w:pPr>
-      <w:r>
-        <w:rPr>
-          <w:lang w:val="en-US"/>
-        </w:rPr>
-        <w:t>To run a demo, without IDE and debugger, only QEMU and Git Bash are required.</w:t>
-      </w:r>
-    </w:p>
-    <w:p>
-      <w:pPr>
-        <w:ind w:left="708"/>
-        <w:rPr>
-          <w:lang w:val="en-US"/>
-        </w:rPr>
-      </w:pPr>
-    </w:p>
-    <w:p>
-      <w:pPr>
-        <w:pStyle w:val="ListParagraph"/>
-        <w:numPr>
-          <w:ilvl w:val="0"/>
-          <w:numId w:val="2"/>
-        </w:numPr>
-        <w:rPr>
-          <w:lang w:val="en-US"/>
-        </w:rPr>
-      </w:pPr>
-      <w:r>
-        <w:rPr>
-          <w:lang w:val="en-US"/>
-        </w:rPr>
-        <w:t>Additional resources</w:t>
-      </w:r>
-    </w:p>
-    <w:p>
-      <w:pPr>
-        <w:pStyle w:val="ListParagraph"/>
-        <w:numPr>
-          <w:ilvl w:val="1"/>
-          <w:numId w:val="2"/>
-        </w:numPr>
-        <w:rPr>
-          <w:lang w:val="en-US"/>
-        </w:rPr>
-      </w:pPr>
-      <w:r>
-        <w:rPr>
-          <w:lang w:val="en-US"/>
-        </w:rPr>
-        <w:t>ENDUROSAT Technical Task version 1.0.0 – Master-Slave State Synchronization Using freeRTOS</w:t>
-      </w:r>
-    </w:p>
-    <w:p>
-      <w:pPr>
-        <w:pStyle w:val="ListParagraph"/>
-        <w:numPr>
-          <w:ilvl w:val="1"/>
-          <w:numId w:val="2"/>
-        </w:numPr>
-        <w:rPr>
-          <w:lang w:val="en-US"/>
-        </w:rPr>
-      </w:pPr>
-      <w:r>
-        <w:rPr>
-          <w:lang w:val="en-US"/>
-        </w:rPr>
-        <w:t>This task solution has two resources.</w:t>
-      </w:r>
-    </w:p>
-    <w:p>
-      <w:pPr>
-        <w:pStyle w:val="ListParagraph"/>
-        <w:numPr>
-          <w:ilvl w:val="2"/>
-          <w:numId w:val="2"/>
-        </w:numPr>
-        <w:rPr>
-          <w:lang w:val="en-US"/>
-        </w:rPr>
-      </w:pPr>
-      <w:r>
-        <w:rPr>
-          <w:lang w:val="en-US"/>
-        </w:rPr>
-        <w:t xml:space="preserve">Mail based – mail details are </w:t>
-      </w:r>
-      <w:r>
-        <w:rPr>
-          <w:lang w:val="en-US"/>
-        </w:rPr>
-        <w:t>sent</w:t>
-      </w:r>
-      <w:r>
-        <w:rPr>
-          <w:lang w:val="en-US"/>
-        </w:rPr>
-        <w:t xml:space="preserve"> to author of the task.</w:t>
-      </w:r>
-    </w:p>
-    <w:p>
-      <w:pPr>
-        <w:pStyle w:val="ListParagraph"/>
-        <w:numPr>
-          <w:ilvl w:val="2"/>
+          <w:ilvl w:val="4"/>
           <w:numId w:val="2"/>
         </w:numPr>
         <w:rPr>
@@ -730,9 +2020,41 @@
     </w:p>
     <w:p>
       <w:pPr>
+        <w:pStyle w:val="Heading1"/>
+        <w:numPr>
+          <w:ilvl w:val="0"/>
+          <w:numId w:val="3"/>
+        </w:numPr>
+        <w:rPr>
+          <w:lang w:val="en-US"/>
+        </w:rPr>
+      </w:pPr>
+      <w:bookmarkStart w:id="9" w:name="_Toc185764723"/>
+      <w:r>
+        <w:t>How</w:t>
+      </w:r>
+      <w:r>
+        <w:rPr>
+          <w:lang w:val="en-US"/>
+        </w:rPr>
+        <w:t xml:space="preserve"> to </w:t>
+      </w:r>
+      <w:r>
+        <w:t>run</w:t>
+      </w:r>
+      <w:r>
+        <w:rPr>
+          <w:lang w:val="en-US"/>
+        </w:rPr>
+        <w:t xml:space="preserve"> demo</w:t>
+      </w:r>
+      <w:bookmarkEnd w:id="9"/>
+    </w:p>
+    <w:p>
+      <w:pPr>
         <w:pStyle w:val="ListParagraph"/>
         <w:numPr>
-          <w:ilvl w:val="0"/>
+          <w:ilvl w:val="3"/>
           <w:numId w:val="2"/>
         </w:numPr>
         <w:rPr>
@@ -743,14 +2065,41 @@
         <w:rPr>
           <w:lang w:val="en-US"/>
         </w:rPr>
-        <w:t>How to run demo</w:t>
+        <w:t>Git resources required to be downloaded. Additional information is provided in repo</w:t>
+      </w:r>
+      <w:r>
+        <w:rPr>
+          <w:lang w:val="en-US"/>
+        </w:rPr>
+        <w:t xml:space="preserve"> </w:t>
+      </w:r>
+      <w:r>
+        <w:rPr>
+          <w:lang w:val="en-US"/>
+        </w:rPr>
+        <w:t xml:space="preserve">( </w:t>
+      </w:r>
+      <w:hyperlink r:id="rId9" w:history="1">
+        <w:r>
+          <w:rPr>
+            <w:rStyle w:val="Hyperlink"/>
+            <w:lang w:val="en-US"/>
+          </w:rPr>
+          <w:t>https://github.com/denimlm/FreeRTOS_ESAT_MasterSlave.git</w:t>
+        </w:r>
+      </w:hyperlink>
+      <w:r>
+        <w:rPr>
+          <w:lang w:val="en-US"/>
+        </w:rPr>
+        <w:t xml:space="preserve"> )</w:t>
       </w:r>
     </w:p>
     <w:p>
       <w:pPr>
         <w:pStyle w:val="ListParagraph"/>
         <w:numPr>
-          <w:ilvl w:val="1"/>
+          <w:ilvl w:val="3"/>
           <w:numId w:val="2"/>
         </w:numPr>
         <w:rPr>
@@ -761,15 +2110,21 @@
         <w:rPr>
           <w:lang w:val="en-US"/>
         </w:rPr>
-        <w:t>Git resources required to be downloaded. Additional information is provided in repo</w:t>
+        <w:t>Mail demo consist from zip that contain precompiled output file, bash starting script and QEMU</w:t>
+      </w:r>
+      <w:r>
+        <w:rPr>
+          <w:lang w:val="en-US"/>
+        </w:rPr>
+        <w:t xml:space="preserve"> folder (QEMU installation should be placed tin this folder to start demo).</w:t>
       </w:r>
     </w:p>
     <w:p>
       <w:pPr>
         <w:pStyle w:val="ListParagraph"/>
         <w:numPr>
-          <w:ilvl w:val="1"/>
-          <w:numId w:val="2"/>
+          <w:ilvl w:val="4"/>
+          <w:numId w:val="9"/>
         </w:numPr>
         <w:rPr>
           <w:lang w:val="en-US"/>
@@ -779,30 +2134,6 @@
         <w:rPr>
           <w:lang w:val="en-US"/>
         </w:rPr>
-        <w:t>Mail demo consist from zip that contain precompiled output file, bash starting script and QEMU</w:t>
-      </w:r>
-      <w:r>
-        <w:rPr>
-          <w:lang w:val="en-US"/>
-        </w:rPr>
-        <w:t xml:space="preserve"> folder (QEMU installation should be placed tin this folder to start demo).</w:t>
-      </w:r>
-    </w:p>
-    <w:p>
-      <w:pPr>
-        <w:pStyle w:val="ListParagraph"/>
-        <w:numPr>
-          <w:ilvl w:val="2"/>
-          <w:numId w:val="2"/>
-        </w:numPr>
-        <w:rPr>
-          <w:lang w:val="en-US"/>
-        </w:rPr>
-      </w:pPr>
-      <w:r>
-        <w:rPr>
-          <w:lang w:val="en-US"/>
-        </w:rPr>
         <w:t xml:space="preserve">To start Demo, just unzip </w:t>
       </w:r>
       <w:r>
@@ -835,12 +2166,14 @@
         </w:rPr>
         <w:t xml:space="preserve"> (</w:t>
       </w:r>
+      <w:proofErr w:type="spellStart"/>
       <w:r>
         <w:rPr>
           <w:lang w:val="en-US"/>
         </w:rPr>
         <w:t>ESAT_MasterSlave</w:t>
       </w:r>
+      <w:proofErr w:type="spellEnd"/>
       <w:r>
         <w:rPr>
           <w:lang w:val="en-US"/>
@@ -857,13 +2190,21 @@
         <w:rPr>
           <w:lang w:val="en-US"/>
         </w:rPr>
-        <w:t xml:space="preserve"> </w:t>
-      </w:r>
-      <w:r>
-        <w:rPr>
-          <w:lang w:val="en-US"/>
-        </w:rPr>
-        <w:t xml:space="preserve">copy QEMU installation in folder qemu/, </w:t>
+        <w:t xml:space="preserve"> copy QEMU installation in folder </w:t>
+      </w:r>
+      <w:proofErr w:type="spellStart"/>
+      <w:r>
+        <w:rPr>
+          <w:lang w:val="en-US"/>
+        </w:rPr>
+        <w:t>qemu</w:t>
+      </w:r>
+      <w:proofErr w:type="spellEnd"/>
+      <w:r>
+        <w:rPr>
+          <w:lang w:val="en-US"/>
+        </w:rPr>
+        <w:t xml:space="preserve">/, </w:t>
       </w:r>
       <w:r>
         <w:rPr>
@@ -875,13 +2216,41 @@
         <w:rPr>
           <w:lang w:val="en-US"/>
         </w:rPr>
-        <w:t xml:space="preserve"> from location of StartDemo file</w:t>
-      </w:r>
-      <w:r>
-        <w:rPr>
-          <w:lang w:val="en-US"/>
-        </w:rPr>
-        <w:t xml:space="preserve"> and type command (./StartDemo run ) in it.</w:t>
+        <w:t xml:space="preserve"> from location of </w:t>
+      </w:r>
+      <w:proofErr w:type="spellStart"/>
+      <w:r>
+        <w:rPr>
+          <w:lang w:val="en-US"/>
+        </w:rPr>
+        <w:t>StartDemo</w:t>
+      </w:r>
+      <w:proofErr w:type="spellEnd"/>
+      <w:r>
+        <w:rPr>
+          <w:lang w:val="en-US"/>
+        </w:rPr>
+        <w:t xml:space="preserve"> file</w:t>
+      </w:r>
+      <w:r>
+        <w:rPr>
+          <w:lang w:val="en-US"/>
+        </w:rPr>
+        <w:t xml:space="preserve"> and type command (./</w:t>
+      </w:r>
+      <w:proofErr w:type="spellStart"/>
+      <w:r>
+        <w:rPr>
+          <w:lang w:val="en-US"/>
+        </w:rPr>
+        <w:t>StartDemo</w:t>
+      </w:r>
+      <w:proofErr w:type="spellEnd"/>
+      <w:r>
+        <w:rPr>
+          <w:lang w:val="en-US"/>
+        </w:rPr>
+        <w:t xml:space="preserve"> run ) in it.</w:t>
       </w:r>
     </w:p>
     <w:sectPr>
@@ -895,94 +2264,745 @@
 </file>
 
 <file path=word/numbering.xml><?xml version="1.0" encoding="utf-8"?>
-<w:numbering xmlns:wpc="http://schemas.microsoft.com/office/word/2010/wordprocessingCanvas" xmlns:cx="http://schemas.microsoft.com/office/drawing/2014/chartex" xmlns:cx1="http://schemas.microsoft.com/office/drawing/2015/9/8/chartex" xmlns:cx2="http://schemas.microsoft.com/office/drawing/2015/10/21/chartex" xmlns:cx3="http://schemas.microsoft.com/office/drawing/2016/5/9/chartex" xmlns:cx4="http://schemas.microsoft.com/office/drawing/2016/5/10/chartex" xmlns:cx5="http://schemas.microsoft.com/office/drawing/2016/5/11/chartex" xmlns:cx6="http://schemas.microsoft.com/office/drawing/2016/5/12/chartex" xmlns:cx7="http://schemas.microsoft.com/office/drawing/2016/5/13/chartex" xmlns:cx8="http://schemas.microsoft.com/office/drawing/2016/5/14/chartex" xmlns:mc="http://schemas.openxmlformats.org/markup-compatibility/2006" xmlns:aink="http://schemas.microsoft.com/office/drawing/2016/ink" xmlns:am3d="http://schemas.microsoft.com/office/drawing/2017/model3d" xmlns:o="urn:schemas-microsoft-com:office:office" xmlns:oel="http://schemas.microsoft.com/office/2019/extlst" xmlns:r="http://schemas.openxmlformats.org/officeDocument/2006/relationships" xmlns:m="http://schemas.openxmlformats.org/officeDocument/2006/math" xmlns:v="urn:schemas-microsoft-com:vml" xmlns:wp14="http://schemas.microsoft.com/office/word/2010/wordprocessingDrawing" xmlns:wp="http://schemas.openxmlformats.org/drawingml/2006/wordprocessingDrawing" xmlns:w10="urn:schemas-microsoft-com:office:word" xmlns:w="http://schemas.openxmlformats.org/wordprocessingml/2006/main" xmlns:w14="http://schemas.microsoft.com/office/word/2010/wordml" xmlns:w15="http://schemas.microsoft.com/office/word/2012/wordml" xmlns:w16cex="http://schemas.microsoft.com/office/word/2018/wordml/cex" xmlns:w16cid="http://schemas.microsoft.com/office/word/2016/wordml/cid" xmlns:w16="http://schemas.microsoft.com/office/word/2018/wordml" xmlns:w16sdtdh="http://schemas.microsoft.com/office/word/2020/wordml/sdtdatahash" xmlns:w16se="http://schemas.microsoft.com/office/word/2015/wordml/symex" xmlns:wpg="http://schemas.microsoft.com/office/word/2010/wordprocessingGroup" xmlns:wpi="http://schemas.microsoft.com/office/word/2010/wordprocessingInk" xmlns:wne="http://schemas.microsoft.com/office/word/2006/wordml" xmlns:wps="http://schemas.microsoft.com/office/word/2010/wordprocessingShape" mc:Ignorable="w14 w15 w16se w16cid w16 w16cex w16sdtdh wp14">
+<w:numbering xmlns:wpc="http://schemas.microsoft.com/office/word/2010/wordprocessingCanvas" xmlns:cx="http://schemas.microsoft.com/office/drawing/2014/chartex" xmlns:cx1="http://schemas.microsoft.com/office/drawing/2015/9/8/chartex" xmlns:cx2="http://schemas.microsoft.com/office/drawing/2015/10/21/chartex" xmlns:cx3="http://schemas.microsoft.com/office/drawing/2016/5/9/chartex" xmlns:cx4="http://schemas.microsoft.com/office/drawing/2016/5/10/chartex" xmlns:cx5="http://schemas.microsoft.com/office/drawing/2016/5/11/chartex" xmlns:cx6="http://schemas.microsoft.com/office/drawing/2016/5/12/chartex" xmlns:cx7="http://schemas.microsoft.com/office/drawing/2016/5/13/chartex" xmlns:cx8="http://schemas.microsoft.com/office/drawing/2016/5/14/chartex" xmlns:mc="http://schemas.openxmlformats.org/markup-compatibility/2006" xmlns:aink="http://schemas.microsoft.com/office/drawing/2016/ink" xmlns:am3d="http://schemas.microsoft.com/office/drawing/2017/model3d" xmlns:o="urn:schemas-microsoft-com:office:office" xmlns:r="http://schemas.openxmlformats.org/officeDocument/2006/relationships" xmlns:m="http://schemas.openxmlformats.org/officeDocument/2006/math" xmlns:v="urn:schemas-microsoft-com:vml" xmlns:wp14="http://schemas.microsoft.com/office/word/2010/wordprocessingDrawing" xmlns:wp="http://schemas.openxmlformats.org/drawingml/2006/wordprocessingDrawing" xmlns:w10="urn:schemas-microsoft-com:office:word" xmlns:w="http://schemas.openxmlformats.org/wordprocessingml/2006/main" xmlns:w14="http://schemas.microsoft.com/office/word/2010/wordml" xmlns:w15="http://schemas.microsoft.com/office/word/2012/wordml" xmlns:w16cex="http://schemas.microsoft.com/office/word/2018/wordml/cex" xmlns:w16cid="http://schemas.microsoft.com/office/word/2016/wordml/cid" xmlns:w16="http://schemas.microsoft.com/office/word/2018/wordml" xmlns:w16se="http://schemas.microsoft.com/office/word/2015/wordml/symex" xmlns:wpg="http://schemas.microsoft.com/office/word/2010/wordprocessingGroup" xmlns:wpi="http://schemas.microsoft.com/office/word/2010/wordprocessingInk" xmlns:wne="http://schemas.microsoft.com/office/word/2006/wordml" xmlns:wps="http://schemas.microsoft.com/office/word/2010/wordprocessingShape" mc:Ignorable="w14 w15 w16se w16cid w16 w16cex wp14">
   <w:abstractNum w:abstractNumId="0" w15:restartNumberingAfterBreak="0">
-    <w:nsid w:val="337E2022"/>
+    <w:nsid w:val="04085A1C"/>
     <w:multiLevelType w:val="hybridMultilevel"/>
-    <w:tmpl w:val="C4EE7FBC"/>
+    <w:tmpl w:val="796EE1EA"/>
     <w:lvl w:ilvl="0" w:tplc="0402000F">
       <w:start w:val="1"/>
       <w:numFmt w:val="decimal"/>
       <w:lvlText w:val="%1."/>
       <w:lvlJc w:val="left"/>
       <w:pPr>
-        <w:ind w:left="720" w:hanging="360"/>
-      </w:pPr>
-    </w:lvl>
-    <w:lvl w:ilvl="1" w:tplc="04020019">
+        <w:ind w:left="360" w:hanging="360"/>
+      </w:pPr>
+    </w:lvl>
+    <w:lvl w:ilvl="1" w:tplc="04090019" w:tentative="1">
       <w:start w:val="1"/>
       <w:numFmt w:val="lowerLetter"/>
       <w:lvlText w:val="%2."/>
       <w:lvlJc w:val="left"/>
       <w:pPr>
-        <w:ind w:left="1440" w:hanging="360"/>
-      </w:pPr>
-    </w:lvl>
-    <w:lvl w:ilvl="2" w:tplc="0402001B">
+        <w:ind w:left="1080" w:hanging="360"/>
+      </w:pPr>
+    </w:lvl>
+    <w:lvl w:ilvl="2" w:tplc="0409001B" w:tentative="1">
       <w:start w:val="1"/>
       <w:numFmt w:val="lowerRoman"/>
       <w:lvlText w:val="%3."/>
       <w:lvlJc w:val="right"/>
       <w:pPr>
-        <w:ind w:left="2160" w:hanging="180"/>
-      </w:pPr>
-    </w:lvl>
-    <w:lvl w:ilvl="3" w:tplc="0402000F" w:tentative="1">
+        <w:ind w:left="1800" w:hanging="180"/>
+      </w:pPr>
+    </w:lvl>
+    <w:lvl w:ilvl="3" w:tplc="0409000F" w:tentative="1">
       <w:start w:val="1"/>
       <w:numFmt w:val="decimal"/>
       <w:lvlText w:val="%4."/>
       <w:lvlJc w:val="left"/>
       <w:pPr>
-        <w:ind w:left="2880" w:hanging="360"/>
-      </w:pPr>
-    </w:lvl>
-    <w:lvl w:ilvl="4" w:tplc="04020019" w:tentative="1">
+        <w:ind w:left="2520" w:hanging="360"/>
+      </w:pPr>
+    </w:lvl>
+    <w:lvl w:ilvl="4" w:tplc="04090019" w:tentative="1">
       <w:start w:val="1"/>
       <w:numFmt w:val="lowerLetter"/>
       <w:lvlText w:val="%5."/>
       <w:lvlJc w:val="left"/>
       <w:pPr>
-        <w:ind w:left="3600" w:hanging="360"/>
-      </w:pPr>
-    </w:lvl>
-    <w:lvl w:ilvl="5" w:tplc="0402001B" w:tentative="1">
+        <w:ind w:left="3240" w:hanging="360"/>
+      </w:pPr>
+    </w:lvl>
+    <w:lvl w:ilvl="5" w:tplc="0409001B" w:tentative="1">
       <w:start w:val="1"/>
       <w:numFmt w:val="lowerRoman"/>
       <w:lvlText w:val="%6."/>
       <w:lvlJc w:val="right"/>
       <w:pPr>
-        <w:ind w:left="4320" w:hanging="180"/>
-      </w:pPr>
-    </w:lvl>
-    <w:lvl w:ilvl="6" w:tplc="0402000F" w:tentative="1">
+        <w:ind w:left="3960" w:hanging="180"/>
+      </w:pPr>
+    </w:lvl>
+    <w:lvl w:ilvl="6" w:tplc="0409000F" w:tentative="1">
       <w:start w:val="1"/>
       <w:numFmt w:val="decimal"/>
       <w:lvlText w:val="%7."/>
       <w:lvlJc w:val="left"/>
       <w:pPr>
-        <w:ind w:left="5040" w:hanging="360"/>
-      </w:pPr>
-    </w:lvl>
-    <w:lvl w:ilvl="7" w:tplc="04020019" w:tentative="1">
+        <w:ind w:left="4680" w:hanging="360"/>
+      </w:pPr>
+    </w:lvl>
+    <w:lvl w:ilvl="7" w:tplc="04090019" w:tentative="1">
       <w:start w:val="1"/>
       <w:numFmt w:val="lowerLetter"/>
       <w:lvlText w:val="%8."/>
       <w:lvlJc w:val="left"/>
       <w:pPr>
-        <w:ind w:left="5760" w:hanging="360"/>
-      </w:pPr>
-    </w:lvl>
-    <w:lvl w:ilvl="8" w:tplc="0402001B" w:tentative="1">
+        <w:ind w:left="5400" w:hanging="360"/>
+      </w:pPr>
+    </w:lvl>
+    <w:lvl w:ilvl="8" w:tplc="0409001B" w:tentative="1">
       <w:start w:val="1"/>
       <w:numFmt w:val="lowerRoman"/>
       <w:lvlText w:val="%9."/>
       <w:lvlJc w:val="right"/>
       <w:pPr>
-        <w:ind w:left="6480" w:hanging="180"/>
+        <w:ind w:left="6120" w:hanging="180"/>
       </w:pPr>
     </w:lvl>
   </w:abstractNum>
   <w:abstractNum w:abstractNumId="1" w15:restartNumberingAfterBreak="0">
+    <w:nsid w:val="0A016BCA"/>
+    <w:multiLevelType w:val="multilevel"/>
+    <w:tmpl w:val="04090021"/>
+    <w:lvl w:ilvl="0">
+      <w:start w:val="1"/>
+      <w:numFmt w:val="bullet"/>
+      <w:lvlText w:val=""/>
+      <w:lvlJc w:val="left"/>
+      <w:pPr>
+        <w:ind w:left="360" w:hanging="360"/>
+      </w:pPr>
+      <w:rPr>
+        <w:rFonts w:ascii="Wingdings" w:hAnsi="Wingdings" w:hint="default"/>
+      </w:rPr>
+    </w:lvl>
+    <w:lvl w:ilvl="1">
+      <w:start w:val="1"/>
+      <w:numFmt w:val="bullet"/>
+      <w:lvlText w:val=""/>
+      <w:lvlJc w:val="left"/>
+      <w:pPr>
+        <w:ind w:left="720" w:hanging="360"/>
+      </w:pPr>
+      <w:rPr>
+        <w:rFonts w:ascii="Wingdings" w:hAnsi="Wingdings" w:hint="default"/>
+      </w:rPr>
+    </w:lvl>
+    <w:lvl w:ilvl="2">
+      <w:start w:val="1"/>
+      <w:numFmt w:val="bullet"/>
+      <w:lvlText w:val=""/>
+      <w:lvlJc w:val="left"/>
+      <w:pPr>
+        <w:ind w:left="1080" w:hanging="360"/>
+      </w:pPr>
+      <w:rPr>
+        <w:rFonts w:ascii="Wingdings" w:hAnsi="Wingdings" w:hint="default"/>
+      </w:rPr>
+    </w:lvl>
+    <w:lvl w:ilvl="3">
+      <w:start w:val="1"/>
+      <w:numFmt w:val="bullet"/>
+      <w:lvlText w:val=""/>
+      <w:lvlJc w:val="left"/>
+      <w:pPr>
+        <w:ind w:left="1440" w:hanging="360"/>
+      </w:pPr>
+      <w:rPr>
+        <w:rFonts w:ascii="Symbol" w:hAnsi="Symbol" w:hint="default"/>
+      </w:rPr>
+    </w:lvl>
+    <w:lvl w:ilvl="4">
+      <w:start w:val="1"/>
+      <w:numFmt w:val="bullet"/>
+      <w:lvlText w:val=""/>
+      <w:lvlJc w:val="left"/>
+      <w:pPr>
+        <w:ind w:left="1800" w:hanging="360"/>
+      </w:pPr>
+      <w:rPr>
+        <w:rFonts w:ascii="Symbol" w:hAnsi="Symbol" w:hint="default"/>
+      </w:rPr>
+    </w:lvl>
+    <w:lvl w:ilvl="5">
+      <w:start w:val="1"/>
+      <w:numFmt w:val="bullet"/>
+      <w:lvlText w:val=""/>
+      <w:lvlJc w:val="left"/>
+      <w:pPr>
+        <w:ind w:left="2160" w:hanging="360"/>
+      </w:pPr>
+      <w:rPr>
+        <w:rFonts w:ascii="Wingdings" w:hAnsi="Wingdings" w:hint="default"/>
+      </w:rPr>
+    </w:lvl>
+    <w:lvl w:ilvl="6">
+      <w:start w:val="1"/>
+      <w:numFmt w:val="bullet"/>
+      <w:lvlText w:val=""/>
+      <w:lvlJc w:val="left"/>
+      <w:pPr>
+        <w:ind w:left="2520" w:hanging="360"/>
+      </w:pPr>
+      <w:rPr>
+        <w:rFonts w:ascii="Wingdings" w:hAnsi="Wingdings" w:hint="default"/>
+      </w:rPr>
+    </w:lvl>
+    <w:lvl w:ilvl="7">
+      <w:start w:val="1"/>
+      <w:numFmt w:val="bullet"/>
+      <w:lvlText w:val=""/>
+      <w:lvlJc w:val="left"/>
+      <w:pPr>
+        <w:ind w:left="2880" w:hanging="360"/>
+      </w:pPr>
+      <w:rPr>
+        <w:rFonts w:ascii="Symbol" w:hAnsi="Symbol" w:hint="default"/>
+      </w:rPr>
+    </w:lvl>
+    <w:lvl w:ilvl="8">
+      <w:start w:val="1"/>
+      <w:numFmt w:val="bullet"/>
+      <w:lvlText w:val=""/>
+      <w:lvlJc w:val="left"/>
+      <w:pPr>
+        <w:ind w:left="3240" w:hanging="360"/>
+      </w:pPr>
+      <w:rPr>
+        <w:rFonts w:ascii="Symbol" w:hAnsi="Symbol" w:hint="default"/>
+      </w:rPr>
+    </w:lvl>
+  </w:abstractNum>
+  <w:abstractNum w:abstractNumId="2" w15:restartNumberingAfterBreak="0">
+    <w:nsid w:val="12434187"/>
+    <w:multiLevelType w:val="multilevel"/>
+    <w:tmpl w:val="04090021"/>
+    <w:lvl w:ilvl="0">
+      <w:start w:val="1"/>
+      <w:numFmt w:val="bullet"/>
+      <w:lvlText w:val=""/>
+      <w:lvlJc w:val="left"/>
+      <w:pPr>
+        <w:ind w:left="360" w:hanging="360"/>
+      </w:pPr>
+      <w:rPr>
+        <w:rFonts w:ascii="Wingdings" w:hAnsi="Wingdings" w:hint="default"/>
+      </w:rPr>
+    </w:lvl>
+    <w:lvl w:ilvl="1">
+      <w:start w:val="1"/>
+      <w:numFmt w:val="bullet"/>
+      <w:lvlText w:val=""/>
+      <w:lvlJc w:val="left"/>
+      <w:pPr>
+        <w:ind w:left="720" w:hanging="360"/>
+      </w:pPr>
+      <w:rPr>
+        <w:rFonts w:ascii="Wingdings" w:hAnsi="Wingdings" w:hint="default"/>
+      </w:rPr>
+    </w:lvl>
+    <w:lvl w:ilvl="2">
+      <w:start w:val="1"/>
+      <w:numFmt w:val="bullet"/>
+      <w:lvlText w:val=""/>
+      <w:lvlJc w:val="left"/>
+      <w:pPr>
+        <w:ind w:left="1080" w:hanging="360"/>
+      </w:pPr>
+      <w:rPr>
+        <w:rFonts w:ascii="Wingdings" w:hAnsi="Wingdings" w:hint="default"/>
+      </w:rPr>
+    </w:lvl>
+    <w:lvl w:ilvl="3">
+      <w:start w:val="1"/>
+      <w:numFmt w:val="bullet"/>
+      <w:lvlText w:val=""/>
+      <w:lvlJc w:val="left"/>
+      <w:pPr>
+        <w:ind w:left="1440" w:hanging="360"/>
+      </w:pPr>
+      <w:rPr>
+        <w:rFonts w:ascii="Symbol" w:hAnsi="Symbol" w:hint="default"/>
+      </w:rPr>
+    </w:lvl>
+    <w:lvl w:ilvl="4">
+      <w:start w:val="1"/>
+      <w:numFmt w:val="bullet"/>
+      <w:lvlText w:val=""/>
+      <w:lvlJc w:val="left"/>
+      <w:pPr>
+        <w:ind w:left="1800" w:hanging="360"/>
+      </w:pPr>
+      <w:rPr>
+        <w:rFonts w:ascii="Symbol" w:hAnsi="Symbol" w:hint="default"/>
+      </w:rPr>
+    </w:lvl>
+    <w:lvl w:ilvl="5">
+      <w:start w:val="1"/>
+      <w:numFmt w:val="bullet"/>
+      <w:lvlText w:val=""/>
+      <w:lvlJc w:val="left"/>
+      <w:pPr>
+        <w:ind w:left="2160" w:hanging="360"/>
+      </w:pPr>
+      <w:rPr>
+        <w:rFonts w:ascii="Wingdings" w:hAnsi="Wingdings" w:hint="default"/>
+      </w:rPr>
+    </w:lvl>
+    <w:lvl w:ilvl="6">
+      <w:start w:val="1"/>
+      <w:numFmt w:val="bullet"/>
+      <w:lvlText w:val=""/>
+      <w:lvlJc w:val="left"/>
+      <w:pPr>
+        <w:ind w:left="2520" w:hanging="360"/>
+      </w:pPr>
+      <w:rPr>
+        <w:rFonts w:ascii="Wingdings" w:hAnsi="Wingdings" w:hint="default"/>
+      </w:rPr>
+    </w:lvl>
+    <w:lvl w:ilvl="7">
+      <w:start w:val="1"/>
+      <w:numFmt w:val="bullet"/>
+      <w:lvlText w:val=""/>
+      <w:lvlJc w:val="left"/>
+      <w:pPr>
+        <w:ind w:left="2880" w:hanging="360"/>
+      </w:pPr>
+      <w:rPr>
+        <w:rFonts w:ascii="Symbol" w:hAnsi="Symbol" w:hint="default"/>
+      </w:rPr>
+    </w:lvl>
+    <w:lvl w:ilvl="8">
+      <w:start w:val="1"/>
+      <w:numFmt w:val="bullet"/>
+      <w:lvlText w:val=""/>
+      <w:lvlJc w:val="left"/>
+      <w:pPr>
+        <w:ind w:left="3240" w:hanging="360"/>
+      </w:pPr>
+      <w:rPr>
+        <w:rFonts w:ascii="Symbol" w:hAnsi="Symbol" w:hint="default"/>
+      </w:rPr>
+    </w:lvl>
+  </w:abstractNum>
+  <w:abstractNum w:abstractNumId="3" w15:restartNumberingAfterBreak="0">
+    <w:nsid w:val="337E2022"/>
+    <w:multiLevelType w:val="multilevel"/>
+    <w:tmpl w:val="04090021"/>
+    <w:lvl w:ilvl="0">
+      <w:start w:val="1"/>
+      <w:numFmt w:val="bullet"/>
+      <w:lvlText w:val=""/>
+      <w:lvlJc w:val="left"/>
+      <w:pPr>
+        <w:ind w:left="360" w:hanging="360"/>
+      </w:pPr>
+      <w:rPr>
+        <w:rFonts w:ascii="Wingdings" w:hAnsi="Wingdings" w:hint="default"/>
+      </w:rPr>
+    </w:lvl>
+    <w:lvl w:ilvl="1">
+      <w:start w:val="1"/>
+      <w:numFmt w:val="bullet"/>
+      <w:lvlText w:val=""/>
+      <w:lvlJc w:val="left"/>
+      <w:pPr>
+        <w:ind w:left="720" w:hanging="360"/>
+      </w:pPr>
+      <w:rPr>
+        <w:rFonts w:ascii="Wingdings" w:hAnsi="Wingdings" w:hint="default"/>
+      </w:rPr>
+    </w:lvl>
+    <w:lvl w:ilvl="2">
+      <w:start w:val="1"/>
+      <w:numFmt w:val="bullet"/>
+      <w:lvlText w:val=""/>
+      <w:lvlJc w:val="left"/>
+      <w:pPr>
+        <w:ind w:left="1080" w:hanging="360"/>
+      </w:pPr>
+      <w:rPr>
+        <w:rFonts w:ascii="Wingdings" w:hAnsi="Wingdings" w:hint="default"/>
+      </w:rPr>
+    </w:lvl>
+    <w:lvl w:ilvl="3">
+      <w:start w:val="1"/>
+      <w:numFmt w:val="bullet"/>
+      <w:lvlText w:val=""/>
+      <w:lvlJc w:val="left"/>
+      <w:pPr>
+        <w:ind w:left="1440" w:hanging="360"/>
+      </w:pPr>
+      <w:rPr>
+        <w:rFonts w:ascii="Symbol" w:hAnsi="Symbol" w:hint="default"/>
+      </w:rPr>
+    </w:lvl>
+    <w:lvl w:ilvl="4">
+      <w:start w:val="1"/>
+      <w:numFmt w:val="bullet"/>
+      <w:lvlText w:val=""/>
+      <w:lvlJc w:val="left"/>
+      <w:pPr>
+        <w:ind w:left="1800" w:hanging="360"/>
+      </w:pPr>
+      <w:rPr>
+        <w:rFonts w:ascii="Symbol" w:hAnsi="Symbol" w:hint="default"/>
+      </w:rPr>
+    </w:lvl>
+    <w:lvl w:ilvl="5">
+      <w:start w:val="1"/>
+      <w:numFmt w:val="bullet"/>
+      <w:lvlText w:val=""/>
+      <w:lvlJc w:val="left"/>
+      <w:pPr>
+        <w:ind w:left="2160" w:hanging="360"/>
+      </w:pPr>
+      <w:rPr>
+        <w:rFonts w:ascii="Wingdings" w:hAnsi="Wingdings" w:hint="default"/>
+      </w:rPr>
+    </w:lvl>
+    <w:lvl w:ilvl="6">
+      <w:start w:val="1"/>
+      <w:numFmt w:val="bullet"/>
+      <w:lvlText w:val=""/>
+      <w:lvlJc w:val="left"/>
+      <w:pPr>
+        <w:ind w:left="2520" w:hanging="360"/>
+      </w:pPr>
+      <w:rPr>
+        <w:rFonts w:ascii="Wingdings" w:hAnsi="Wingdings" w:hint="default"/>
+      </w:rPr>
+    </w:lvl>
+    <w:lvl w:ilvl="7">
+      <w:start w:val="1"/>
+      <w:numFmt w:val="bullet"/>
+      <w:lvlText w:val=""/>
+      <w:lvlJc w:val="left"/>
+      <w:pPr>
+        <w:ind w:left="2880" w:hanging="360"/>
+      </w:pPr>
+      <w:rPr>
+        <w:rFonts w:ascii="Symbol" w:hAnsi="Symbol" w:hint="default"/>
+      </w:rPr>
+    </w:lvl>
+    <w:lvl w:ilvl="8">
+      <w:start w:val="1"/>
+      <w:numFmt w:val="bullet"/>
+      <w:lvlText w:val=""/>
+      <w:lvlJc w:val="left"/>
+      <w:pPr>
+        <w:ind w:left="3240" w:hanging="360"/>
+      </w:pPr>
+      <w:rPr>
+        <w:rFonts w:ascii="Symbol" w:hAnsi="Symbol" w:hint="default"/>
+      </w:rPr>
+    </w:lvl>
+  </w:abstractNum>
+  <w:abstractNum w:abstractNumId="4" w15:restartNumberingAfterBreak="0">
+    <w:nsid w:val="3824064C"/>
+    <w:multiLevelType w:val="multilevel"/>
+    <w:tmpl w:val="04090021"/>
+    <w:lvl w:ilvl="0">
+      <w:start w:val="1"/>
+      <w:numFmt w:val="bullet"/>
+      <w:lvlText w:val=""/>
+      <w:lvlJc w:val="left"/>
+      <w:pPr>
+        <w:ind w:left="1068" w:hanging="360"/>
+      </w:pPr>
+      <w:rPr>
+        <w:rFonts w:ascii="Wingdings" w:hAnsi="Wingdings" w:hint="default"/>
+      </w:rPr>
+    </w:lvl>
+    <w:lvl w:ilvl="1">
+      <w:start w:val="1"/>
+      <w:numFmt w:val="bullet"/>
+      <w:lvlText w:val=""/>
+      <w:lvlJc w:val="left"/>
+      <w:pPr>
+        <w:ind w:left="1428" w:hanging="360"/>
+      </w:pPr>
+      <w:rPr>
+        <w:rFonts w:ascii="Wingdings" w:hAnsi="Wingdings" w:hint="default"/>
+      </w:rPr>
+    </w:lvl>
+    <w:lvl w:ilvl="2">
+      <w:start w:val="1"/>
+      <w:numFmt w:val="bullet"/>
+      <w:lvlText w:val=""/>
+      <w:lvlJc w:val="left"/>
+      <w:pPr>
+        <w:ind w:left="1788" w:hanging="360"/>
+      </w:pPr>
+      <w:rPr>
+        <w:rFonts w:ascii="Wingdings" w:hAnsi="Wingdings" w:hint="default"/>
+      </w:rPr>
+    </w:lvl>
+    <w:lvl w:ilvl="3">
+      <w:start w:val="1"/>
+      <w:numFmt w:val="bullet"/>
+      <w:lvlText w:val=""/>
+      <w:lvlJc w:val="left"/>
+      <w:pPr>
+        <w:ind w:left="2148" w:hanging="360"/>
+      </w:pPr>
+      <w:rPr>
+        <w:rFonts w:ascii="Symbol" w:hAnsi="Symbol" w:hint="default"/>
+      </w:rPr>
+    </w:lvl>
+    <w:lvl w:ilvl="4">
+      <w:start w:val="1"/>
+      <w:numFmt w:val="bullet"/>
+      <w:lvlText w:val=""/>
+      <w:lvlJc w:val="left"/>
+      <w:pPr>
+        <w:ind w:left="2508" w:hanging="360"/>
+      </w:pPr>
+      <w:rPr>
+        <w:rFonts w:ascii="Symbol" w:hAnsi="Symbol" w:hint="default"/>
+      </w:rPr>
+    </w:lvl>
+    <w:lvl w:ilvl="5">
+      <w:start w:val="1"/>
+      <w:numFmt w:val="bullet"/>
+      <w:lvlText w:val=""/>
+      <w:lvlJc w:val="left"/>
+      <w:pPr>
+        <w:ind w:left="2868" w:hanging="360"/>
+      </w:pPr>
+      <w:rPr>
+        <w:rFonts w:ascii="Wingdings" w:hAnsi="Wingdings" w:hint="default"/>
+      </w:rPr>
+    </w:lvl>
+    <w:lvl w:ilvl="6">
+      <w:start w:val="1"/>
+      <w:numFmt w:val="bullet"/>
+      <w:lvlText w:val=""/>
+      <w:lvlJc w:val="left"/>
+      <w:pPr>
+        <w:ind w:left="3228" w:hanging="360"/>
+      </w:pPr>
+      <w:rPr>
+        <w:rFonts w:ascii="Wingdings" w:hAnsi="Wingdings" w:hint="default"/>
+      </w:rPr>
+    </w:lvl>
+    <w:lvl w:ilvl="7">
+      <w:start w:val="1"/>
+      <w:numFmt w:val="bullet"/>
+      <w:lvlText w:val=""/>
+      <w:lvlJc w:val="left"/>
+      <w:pPr>
+        <w:ind w:left="3588" w:hanging="360"/>
+      </w:pPr>
+      <w:rPr>
+        <w:rFonts w:ascii="Symbol" w:hAnsi="Symbol" w:hint="default"/>
+      </w:rPr>
+    </w:lvl>
+    <w:lvl w:ilvl="8">
+      <w:start w:val="1"/>
+      <w:numFmt w:val="bullet"/>
+      <w:lvlText w:val=""/>
+      <w:lvlJc w:val="left"/>
+      <w:pPr>
+        <w:ind w:left="3948" w:hanging="360"/>
+      </w:pPr>
+      <w:rPr>
+        <w:rFonts w:ascii="Symbol" w:hAnsi="Symbol" w:hint="default"/>
+      </w:rPr>
+    </w:lvl>
+  </w:abstractNum>
+  <w:abstractNum w:abstractNumId="5" w15:restartNumberingAfterBreak="0">
+    <w:nsid w:val="38D15DC1"/>
+    <w:multiLevelType w:val="hybridMultilevel"/>
+    <w:tmpl w:val="D69CA0DA"/>
+    <w:lvl w:ilvl="0" w:tplc="0402000F">
+      <w:start w:val="1"/>
+      <w:numFmt w:val="decimal"/>
+      <w:lvlText w:val="%1."/>
+      <w:lvlJc w:val="left"/>
+      <w:pPr>
+        <w:ind w:left="720" w:hanging="360"/>
+      </w:pPr>
+    </w:lvl>
+    <w:lvl w:ilvl="1" w:tplc="04090019" w:tentative="1">
+      <w:start w:val="1"/>
+      <w:numFmt w:val="lowerLetter"/>
+      <w:lvlText w:val="%2."/>
+      <w:lvlJc w:val="left"/>
+      <w:pPr>
+        <w:ind w:left="1440" w:hanging="360"/>
+      </w:pPr>
+    </w:lvl>
+    <w:lvl w:ilvl="2" w:tplc="0409001B" w:tentative="1">
+      <w:start w:val="1"/>
+      <w:numFmt w:val="lowerRoman"/>
+      <w:lvlText w:val="%3."/>
+      <w:lvlJc w:val="right"/>
+      <w:pPr>
+        <w:ind w:left="2160" w:hanging="180"/>
+      </w:pPr>
+    </w:lvl>
+    <w:lvl w:ilvl="3" w:tplc="0409000F" w:tentative="1">
+      <w:start w:val="1"/>
+      <w:numFmt w:val="decimal"/>
+      <w:lvlText w:val="%4."/>
+      <w:lvlJc w:val="left"/>
+      <w:pPr>
+        <w:ind w:left="2880" w:hanging="360"/>
+      </w:pPr>
+    </w:lvl>
+    <w:lvl w:ilvl="4" w:tplc="04090019" w:tentative="1">
+      <w:start w:val="1"/>
+      <w:numFmt w:val="lowerLetter"/>
+      <w:lvlText w:val="%5."/>
+      <w:lvlJc w:val="left"/>
+      <w:pPr>
+        <w:ind w:left="3600" w:hanging="360"/>
+      </w:pPr>
+    </w:lvl>
+    <w:lvl w:ilvl="5" w:tplc="0409001B" w:tentative="1">
+      <w:start w:val="1"/>
+      <w:numFmt w:val="lowerRoman"/>
+      <w:lvlText w:val="%6."/>
+      <w:lvlJc w:val="right"/>
+      <w:pPr>
+        <w:ind w:left="4320" w:hanging="180"/>
+      </w:pPr>
+    </w:lvl>
+    <w:lvl w:ilvl="6" w:tplc="0409000F" w:tentative="1">
+      <w:start w:val="1"/>
+      <w:numFmt w:val="decimal"/>
+      <w:lvlText w:val="%7."/>
+      <w:lvlJc w:val="left"/>
+      <w:pPr>
+        <w:ind w:left="5040" w:hanging="360"/>
+      </w:pPr>
+    </w:lvl>
+    <w:lvl w:ilvl="7" w:tplc="04090019" w:tentative="1">
+      <w:start w:val="1"/>
+      <w:numFmt w:val="lowerLetter"/>
+      <w:lvlText w:val="%8."/>
+      <w:lvlJc w:val="left"/>
+      <w:pPr>
+        <w:ind w:left="5760" w:hanging="360"/>
+      </w:pPr>
+    </w:lvl>
+    <w:lvl w:ilvl="8" w:tplc="0409001B" w:tentative="1">
+      <w:start w:val="1"/>
+      <w:numFmt w:val="lowerRoman"/>
+      <w:lvlText w:val="%9."/>
+      <w:lvlJc w:val="right"/>
+      <w:pPr>
+        <w:ind w:left="6480" w:hanging="180"/>
+      </w:pPr>
+    </w:lvl>
+  </w:abstractNum>
+  <w:abstractNum w:abstractNumId="6" w15:restartNumberingAfterBreak="0">
+    <w:nsid w:val="391473C4"/>
+    <w:multiLevelType w:val="multilevel"/>
+    <w:tmpl w:val="04090021"/>
+    <w:lvl w:ilvl="0">
+      <w:start w:val="1"/>
+      <w:numFmt w:val="bullet"/>
+      <w:lvlText w:val=""/>
+      <w:lvlJc w:val="left"/>
+      <w:pPr>
+        <w:ind w:left="360" w:hanging="360"/>
+      </w:pPr>
+      <w:rPr>
+        <w:rFonts w:ascii="Wingdings" w:hAnsi="Wingdings" w:hint="default"/>
+      </w:rPr>
+    </w:lvl>
+    <w:lvl w:ilvl="1">
+      <w:start w:val="1"/>
+      <w:numFmt w:val="bullet"/>
+      <w:lvlText w:val=""/>
+      <w:lvlJc w:val="left"/>
+      <w:pPr>
+        <w:ind w:left="720" w:hanging="360"/>
+      </w:pPr>
+      <w:rPr>
+        <w:rFonts w:ascii="Wingdings" w:hAnsi="Wingdings" w:hint="default"/>
+      </w:rPr>
+    </w:lvl>
+    <w:lvl w:ilvl="2">
+      <w:start w:val="1"/>
+      <w:numFmt w:val="bullet"/>
+      <w:lvlText w:val=""/>
+      <w:lvlJc w:val="left"/>
+      <w:pPr>
+        <w:ind w:left="1080" w:hanging="360"/>
+      </w:pPr>
+      <w:rPr>
+        <w:rFonts w:ascii="Wingdings" w:hAnsi="Wingdings" w:hint="default"/>
+      </w:rPr>
+    </w:lvl>
+    <w:lvl w:ilvl="3">
+      <w:start w:val="1"/>
+      <w:numFmt w:val="bullet"/>
+      <w:lvlText w:val=""/>
+      <w:lvlJc w:val="left"/>
+      <w:pPr>
+        <w:ind w:left="1440" w:hanging="360"/>
+      </w:pPr>
+      <w:rPr>
+        <w:rFonts w:ascii="Symbol" w:hAnsi="Symbol" w:hint="default"/>
+      </w:rPr>
+    </w:lvl>
+    <w:lvl w:ilvl="4">
+      <w:start w:val="1"/>
+      <w:numFmt w:val="bullet"/>
+      <w:lvlText w:val=""/>
+      <w:lvlJc w:val="left"/>
+      <w:pPr>
+        <w:ind w:left="1800" w:hanging="360"/>
+      </w:pPr>
+      <w:rPr>
+        <w:rFonts w:ascii="Symbol" w:hAnsi="Symbol" w:hint="default"/>
+      </w:rPr>
+    </w:lvl>
+    <w:lvl w:ilvl="5">
+      <w:start w:val="1"/>
+      <w:numFmt w:val="bullet"/>
+      <w:lvlText w:val=""/>
+      <w:lvlJc w:val="left"/>
+      <w:pPr>
+        <w:ind w:left="2160" w:hanging="360"/>
+      </w:pPr>
+      <w:rPr>
+        <w:rFonts w:ascii="Wingdings" w:hAnsi="Wingdings" w:hint="default"/>
+      </w:rPr>
+    </w:lvl>
+    <w:lvl w:ilvl="6">
+      <w:start w:val="1"/>
+      <w:numFmt w:val="bullet"/>
+      <w:lvlText w:val=""/>
+      <w:lvlJc w:val="left"/>
+      <w:pPr>
+        <w:ind w:left="2520" w:hanging="360"/>
+      </w:pPr>
+      <w:rPr>
+        <w:rFonts w:ascii="Wingdings" w:hAnsi="Wingdings" w:hint="default"/>
+      </w:rPr>
+    </w:lvl>
+    <w:lvl w:ilvl="7">
+      <w:start w:val="1"/>
+      <w:numFmt w:val="bullet"/>
+      <w:lvlText w:val=""/>
+      <w:lvlJc w:val="left"/>
+      <w:pPr>
+        <w:ind w:left="2880" w:hanging="360"/>
+      </w:pPr>
+      <w:rPr>
+        <w:rFonts w:ascii="Symbol" w:hAnsi="Symbol" w:hint="default"/>
+      </w:rPr>
+    </w:lvl>
+    <w:lvl w:ilvl="8">
+      <w:start w:val="1"/>
+      <w:numFmt w:val="bullet"/>
+      <w:lvlText w:val=""/>
+      <w:lvlJc w:val="left"/>
+      <w:pPr>
+        <w:ind w:left="3240" w:hanging="360"/>
+      </w:pPr>
+      <w:rPr>
+        <w:rFonts w:ascii="Symbol" w:hAnsi="Symbol" w:hint="default"/>
+      </w:rPr>
+    </w:lvl>
+  </w:abstractNum>
+  <w:abstractNum w:abstractNumId="7" w15:restartNumberingAfterBreak="0">
     <w:nsid w:val="3E6C72FE"/>
     <w:multiLevelType w:val="hybridMultilevel"/>
     <w:tmpl w:val="A7807F80"/>
@@ -1094,17 +3114,240 @@
       </w:rPr>
     </w:lvl>
   </w:abstractNum>
-  <w:num w:numId="1" w16cid:durableId="879440898">
+  <w:abstractNum w:abstractNumId="8" w15:restartNumberingAfterBreak="0">
+    <w:nsid w:val="6413757F"/>
+    <w:multiLevelType w:val="multilevel"/>
+    <w:tmpl w:val="04090021"/>
+    <w:lvl w:ilvl="0">
+      <w:start w:val="1"/>
+      <w:numFmt w:val="bullet"/>
+      <w:lvlText w:val=""/>
+      <w:lvlJc w:val="left"/>
+      <w:pPr>
+        <w:ind w:left="720" w:hanging="360"/>
+      </w:pPr>
+      <w:rPr>
+        <w:rFonts w:ascii="Wingdings" w:hAnsi="Wingdings" w:hint="default"/>
+      </w:rPr>
+    </w:lvl>
+    <w:lvl w:ilvl="1">
+      <w:start w:val="1"/>
+      <w:numFmt w:val="bullet"/>
+      <w:lvlText w:val=""/>
+      <w:lvlJc w:val="left"/>
+      <w:pPr>
+        <w:ind w:left="1080" w:hanging="360"/>
+      </w:pPr>
+      <w:rPr>
+        <w:rFonts w:ascii="Wingdings" w:hAnsi="Wingdings" w:hint="default"/>
+      </w:rPr>
+    </w:lvl>
+    <w:lvl w:ilvl="2">
+      <w:start w:val="1"/>
+      <w:numFmt w:val="bullet"/>
+      <w:lvlText w:val=""/>
+      <w:lvlJc w:val="left"/>
+      <w:pPr>
+        <w:ind w:left="1440" w:hanging="360"/>
+      </w:pPr>
+      <w:rPr>
+        <w:rFonts w:ascii="Wingdings" w:hAnsi="Wingdings" w:hint="default"/>
+      </w:rPr>
+    </w:lvl>
+    <w:lvl w:ilvl="3">
+      <w:start w:val="1"/>
+      <w:numFmt w:val="bullet"/>
+      <w:lvlText w:val=""/>
+      <w:lvlJc w:val="left"/>
+      <w:pPr>
+        <w:ind w:left="1800" w:hanging="360"/>
+      </w:pPr>
+      <w:rPr>
+        <w:rFonts w:ascii="Symbol" w:hAnsi="Symbol" w:hint="default"/>
+      </w:rPr>
+    </w:lvl>
+    <w:lvl w:ilvl="4">
+      <w:start w:val="1"/>
+      <w:numFmt w:val="bullet"/>
+      <w:lvlText w:val=""/>
+      <w:lvlJc w:val="left"/>
+      <w:pPr>
+        <w:ind w:left="2160" w:hanging="360"/>
+      </w:pPr>
+      <w:rPr>
+        <w:rFonts w:ascii="Symbol" w:hAnsi="Symbol" w:hint="default"/>
+      </w:rPr>
+    </w:lvl>
+    <w:lvl w:ilvl="5">
+      <w:start w:val="1"/>
+      <w:numFmt w:val="bullet"/>
+      <w:lvlText w:val=""/>
+      <w:lvlJc w:val="left"/>
+      <w:pPr>
+        <w:ind w:left="2520" w:hanging="360"/>
+      </w:pPr>
+      <w:rPr>
+        <w:rFonts w:ascii="Wingdings" w:hAnsi="Wingdings" w:hint="default"/>
+      </w:rPr>
+    </w:lvl>
+    <w:lvl w:ilvl="6">
+      <w:start w:val="1"/>
+      <w:numFmt w:val="bullet"/>
+      <w:lvlText w:val=""/>
+      <w:lvlJc w:val="left"/>
+      <w:pPr>
+        <w:ind w:left="2880" w:hanging="360"/>
+      </w:pPr>
+      <w:rPr>
+        <w:rFonts w:ascii="Wingdings" w:hAnsi="Wingdings" w:hint="default"/>
+      </w:rPr>
+    </w:lvl>
+    <w:lvl w:ilvl="7">
+      <w:start w:val="1"/>
+      <w:numFmt w:val="bullet"/>
+      <w:lvlText w:val=""/>
+      <w:lvlJc w:val="left"/>
+      <w:pPr>
+        <w:ind w:left="3240" w:hanging="360"/>
+      </w:pPr>
+      <w:rPr>
+        <w:rFonts w:ascii="Symbol" w:hAnsi="Symbol" w:hint="default"/>
+      </w:rPr>
+    </w:lvl>
+    <w:lvl w:ilvl="8">
+      <w:start w:val="1"/>
+      <w:numFmt w:val="bullet"/>
+      <w:lvlText w:val=""/>
+      <w:lvlJc w:val="left"/>
+      <w:pPr>
+        <w:ind w:left="3600" w:hanging="360"/>
+      </w:pPr>
+      <w:rPr>
+        <w:rFonts w:ascii="Symbol" w:hAnsi="Symbol" w:hint="default"/>
+      </w:rPr>
+    </w:lvl>
+  </w:abstractNum>
+  <w:abstractNum w:abstractNumId="9" w15:restartNumberingAfterBreak="0">
+    <w:nsid w:val="6CA011FF"/>
+    <w:multiLevelType w:val="hybridMultilevel"/>
+    <w:tmpl w:val="342E0F3A"/>
+    <w:lvl w:ilvl="0" w:tplc="0402000F">
+      <w:start w:val="1"/>
+      <w:numFmt w:val="decimal"/>
+      <w:lvlText w:val="%1."/>
+      <w:lvlJc w:val="left"/>
+      <w:pPr>
+        <w:ind w:left="360" w:hanging="360"/>
+      </w:pPr>
+    </w:lvl>
+    <w:lvl w:ilvl="1" w:tplc="04090019" w:tentative="1">
+      <w:start w:val="1"/>
+      <w:numFmt w:val="lowerLetter"/>
+      <w:lvlText w:val="%2."/>
+      <w:lvlJc w:val="left"/>
+      <w:pPr>
+        <w:ind w:left="1080" w:hanging="360"/>
+      </w:pPr>
+    </w:lvl>
+    <w:lvl w:ilvl="2" w:tplc="0409001B" w:tentative="1">
+      <w:start w:val="1"/>
+      <w:numFmt w:val="lowerRoman"/>
+      <w:lvlText w:val="%3."/>
+      <w:lvlJc w:val="right"/>
+      <w:pPr>
+        <w:ind w:left="1800" w:hanging="180"/>
+      </w:pPr>
+    </w:lvl>
+    <w:lvl w:ilvl="3" w:tplc="0409000F" w:tentative="1">
+      <w:start w:val="1"/>
+      <w:numFmt w:val="decimal"/>
+      <w:lvlText w:val="%4."/>
+      <w:lvlJc w:val="left"/>
+      <w:pPr>
+        <w:ind w:left="2520" w:hanging="360"/>
+      </w:pPr>
+    </w:lvl>
+    <w:lvl w:ilvl="4" w:tplc="04090019" w:tentative="1">
+      <w:start w:val="1"/>
+      <w:numFmt w:val="lowerLetter"/>
+      <w:lvlText w:val="%5."/>
+      <w:lvlJc w:val="left"/>
+      <w:pPr>
+        <w:ind w:left="3240" w:hanging="360"/>
+      </w:pPr>
+    </w:lvl>
+    <w:lvl w:ilvl="5" w:tplc="0409001B" w:tentative="1">
+      <w:start w:val="1"/>
+      <w:numFmt w:val="lowerRoman"/>
+      <w:lvlText w:val="%6."/>
+      <w:lvlJc w:val="right"/>
+      <w:pPr>
+        <w:ind w:left="3960" w:hanging="180"/>
+      </w:pPr>
+    </w:lvl>
+    <w:lvl w:ilvl="6" w:tplc="0409000F" w:tentative="1">
+      <w:start w:val="1"/>
+      <w:numFmt w:val="decimal"/>
+      <w:lvlText w:val="%7."/>
+      <w:lvlJc w:val="left"/>
+      <w:pPr>
+        <w:ind w:left="4680" w:hanging="360"/>
+      </w:pPr>
+    </w:lvl>
+    <w:lvl w:ilvl="7" w:tplc="04090019" w:tentative="1">
+      <w:start w:val="1"/>
+      <w:numFmt w:val="lowerLetter"/>
+      <w:lvlText w:val="%8."/>
+      <w:lvlJc w:val="left"/>
+      <w:pPr>
+        <w:ind w:left="5400" w:hanging="360"/>
+      </w:pPr>
+    </w:lvl>
+    <w:lvl w:ilvl="8" w:tplc="0409001B" w:tentative="1">
+      <w:start w:val="1"/>
+      <w:numFmt w:val="lowerRoman"/>
+      <w:lvlText w:val="%9."/>
+      <w:lvlJc w:val="right"/>
+      <w:pPr>
+        <w:ind w:left="6120" w:hanging="180"/>
+      </w:pPr>
+    </w:lvl>
+  </w:abstractNum>
+  <w:num w:numId="1">
+    <w:abstractNumId w:val="7"/>
+  </w:num>
+  <w:num w:numId="2">
+    <w:abstractNumId w:val="3"/>
+  </w:num>
+  <w:num w:numId="3">
+    <w:abstractNumId w:val="5"/>
+  </w:num>
+  <w:num w:numId="4">
+    <w:abstractNumId w:val="8"/>
+  </w:num>
+  <w:num w:numId="5">
+    <w:abstractNumId w:val="6"/>
+  </w:num>
+  <w:num w:numId="6">
+    <w:abstractNumId w:val="0"/>
+  </w:num>
+  <w:num w:numId="7">
+    <w:abstractNumId w:val="9"/>
+  </w:num>
+  <w:num w:numId="8">
     <w:abstractNumId w:val="1"/>
   </w:num>
-  <w:num w:numId="2" w16cid:durableId="842741123">
-    <w:abstractNumId w:val="0"/>
+  <w:num w:numId="9">
+    <w:abstractNumId w:val="2"/>
+  </w:num>
+  <w:num w:numId="10">
+    <w:abstractNumId w:val="4"/>
   </w:num>
 </w:numbering>
 </file>
 
 <file path=word/styles.xml><?xml version="1.0" encoding="utf-8"?>
-<w:styles xmlns:mc="http://schemas.openxmlformats.org/markup-compatibility/2006" xmlns:r="http://schemas.openxmlformats.org/officeDocument/2006/relationships" xmlns:w="http://schemas.openxmlformats.org/wordprocessingml/2006/main" xmlns:w14="http://schemas.microsoft.com/office/word/2010/wordml" xmlns:w15="http://schemas.microsoft.com/office/word/2012/wordml" xmlns:w16cex="http://schemas.microsoft.com/office/word/2018/wordml/cex" xmlns:w16cid="http://schemas.microsoft.com/office/word/2016/wordml/cid" xmlns:w16="http://schemas.microsoft.com/office/word/2018/wordml" xmlns:w16sdtdh="http://schemas.microsoft.com/office/word/2020/wordml/sdtdatahash" xmlns:w16se="http://schemas.microsoft.com/office/word/2015/wordml/symex" mc:Ignorable="w14 w15 w16se w16cid w16 w16cex w16sdtdh">
+<w:styles xmlns:mc="http://schemas.openxmlformats.org/markup-compatibility/2006" xmlns:r="http://schemas.openxmlformats.org/officeDocument/2006/relationships" xmlns:w="http://schemas.openxmlformats.org/wordprocessingml/2006/main" xmlns:w14="http://schemas.microsoft.com/office/word/2010/wordml" xmlns:w15="http://schemas.microsoft.com/office/word/2012/wordml" xmlns:w16cex="http://schemas.microsoft.com/office/word/2018/wordml/cex" xmlns:w16cid="http://schemas.microsoft.com/office/word/2016/wordml/cid" xmlns:w16="http://schemas.microsoft.com/office/word/2018/wordml" xmlns:w16se="http://schemas.microsoft.com/office/word/2015/wordml/symex" mc:Ignorable="w14 w15 w16se w16cid w16 w16cex">
   <w:docDefaults>
     <w:rPrDefault>
       <w:rPr>
@@ -1504,6 +3747,49 @@
     <w:name w:val="Normal"/>
     <w:qFormat/>
   </w:style>
+  <w:style w:type="paragraph" w:styleId="Heading1">
+    <w:name w:val="heading 1"/>
+    <w:basedOn w:val="Normal"/>
+    <w:next w:val="Normal"/>
+    <w:link w:val="Heading1Char"/>
+    <w:uiPriority w:val="9"/>
+    <w:qFormat/>
+    <w:rsid w:val="00EE22EB"/>
+    <w:pPr>
+      <w:keepNext/>
+      <w:keepLines/>
+      <w:spacing w:before="240" w:after="0"/>
+      <w:outlineLvl w:val="0"/>
+    </w:pPr>
+    <w:rPr>
+      <w:rFonts w:asciiTheme="majorHAnsi" w:eastAsiaTheme="majorEastAsia" w:hAnsiTheme="majorHAnsi" w:cstheme="majorBidi"/>
+      <w:color w:val="2F5496" w:themeColor="accent1" w:themeShade="BF"/>
+      <w:sz w:val="32"/>
+      <w:szCs w:val="32"/>
+    </w:rPr>
+  </w:style>
+  <w:style w:type="paragraph" w:styleId="Heading2">
+    <w:name w:val="heading 2"/>
+    <w:basedOn w:val="Normal"/>
+    <w:next w:val="Normal"/>
+    <w:link w:val="Heading2Char"/>
+    <w:uiPriority w:val="9"/>
+    <w:unhideWhenUsed/>
+    <w:qFormat/>
+    <w:rsid w:val="00EE22EB"/>
+    <w:pPr>
+      <w:keepNext/>
+      <w:keepLines/>
+      <w:spacing w:before="40" w:after="0"/>
+      <w:outlineLvl w:val="1"/>
+    </w:pPr>
+    <w:rPr>
+      <w:rFonts w:asciiTheme="majorHAnsi" w:eastAsiaTheme="majorEastAsia" w:hAnsiTheme="majorHAnsi" w:cstheme="majorBidi"/>
+      <w:color w:val="2F5496" w:themeColor="accent1" w:themeShade="BF"/>
+      <w:sz w:val="26"/>
+      <w:szCs w:val="26"/>
+    </w:rPr>
+  </w:style>
   <w:style w:type="character" w:default="1" w:styleId="DefaultParagraphFont">
     <w:name w:val="Default Paragraph Font"/>
     <w:uiPriority w:val="1"/>
@@ -1598,6 +3884,74 @@
       <w:color w:val="605E5C"/>
       <w:shd w:val="clear" w:color="auto" w:fill="E1DFDD"/>
     </w:rPr>
+  </w:style>
+  <w:style w:type="character" w:customStyle="1" w:styleId="Heading1Char">
+    <w:name w:val="Heading 1 Char"/>
+    <w:basedOn w:val="DefaultParagraphFont"/>
+    <w:link w:val="Heading1"/>
+    <w:uiPriority w:val="9"/>
+    <w:rsid w:val="00EE22EB"/>
+    <w:rPr>
+      <w:rFonts w:asciiTheme="majorHAnsi" w:eastAsiaTheme="majorEastAsia" w:hAnsiTheme="majorHAnsi" w:cstheme="majorBidi"/>
+      <w:color w:val="2F5496" w:themeColor="accent1" w:themeShade="BF"/>
+      <w:sz w:val="32"/>
+      <w:szCs w:val="32"/>
+    </w:rPr>
+  </w:style>
+  <w:style w:type="paragraph" w:styleId="TOCHeading">
+    <w:name w:val="TOC Heading"/>
+    <w:basedOn w:val="Heading1"/>
+    <w:next w:val="Normal"/>
+    <w:uiPriority w:val="39"/>
+    <w:unhideWhenUsed/>
+    <w:qFormat/>
+    <w:rsid w:val="00EE22EB"/>
+    <w:pPr>
+      <w:outlineLvl w:val="9"/>
+    </w:pPr>
+    <w:rPr>
+      <w:kern w:val="0"/>
+      <w:lang w:val="en-US"/>
+      <w14:ligatures w14:val="none"/>
+    </w:rPr>
+  </w:style>
+  <w:style w:type="character" w:customStyle="1" w:styleId="Heading2Char">
+    <w:name w:val="Heading 2 Char"/>
+    <w:basedOn w:val="DefaultParagraphFont"/>
+    <w:link w:val="Heading2"/>
+    <w:uiPriority w:val="9"/>
+    <w:rsid w:val="00EE22EB"/>
+    <w:rPr>
+      <w:rFonts w:asciiTheme="majorHAnsi" w:eastAsiaTheme="majorEastAsia" w:hAnsiTheme="majorHAnsi" w:cstheme="majorBidi"/>
+      <w:color w:val="2F5496" w:themeColor="accent1" w:themeShade="BF"/>
+      <w:sz w:val="26"/>
+      <w:szCs w:val="26"/>
+    </w:rPr>
+  </w:style>
+  <w:style w:type="paragraph" w:styleId="TOC2">
+    <w:name w:val="toc 2"/>
+    <w:basedOn w:val="Normal"/>
+    <w:next w:val="Normal"/>
+    <w:autoRedefine/>
+    <w:uiPriority w:val="39"/>
+    <w:unhideWhenUsed/>
+    <w:rsid w:val="00EE22EB"/>
+    <w:pPr>
+      <w:spacing w:after="100"/>
+      <w:ind w:left="220"/>
+    </w:pPr>
+  </w:style>
+  <w:style w:type="paragraph" w:styleId="TOC1">
+    <w:name w:val="toc 1"/>
+    <w:basedOn w:val="Normal"/>
+    <w:next w:val="Normal"/>
+    <w:autoRedefine/>
+    <w:uiPriority w:val="39"/>
+    <w:unhideWhenUsed/>
+    <w:rsid w:val="005662DA"/>
+    <w:pPr>
+      <w:spacing w:after="100"/>
+    </w:pPr>
   </w:style>
 </w:styles>
 </file>
@@ -1902,7 +4256,7 @@
 </file>
 
 <file path=customXml/itemProps1.xml><?xml version="1.0" encoding="utf-8"?>
-<ds:datastoreItem xmlns:ds="http://schemas.openxmlformats.org/officeDocument/2006/customXml" ds:itemID="{D9DC9D7A-27CB-4A08-9537-DD797126F2A0}">
+<ds:datastoreItem xmlns:ds="http://schemas.openxmlformats.org/officeDocument/2006/customXml" ds:itemID="{736018DC-13B0-4649-9192-FE8779EBC2E7}">
   <ds:schemaRefs>
     <ds:schemaRef ds:uri="http://schemas.openxmlformats.org/officeDocument/2006/bibliography"/>
   </ds:schemaRefs>

</xml_diff>